<commit_message>
UPD by Kochubei S.
METAMORPHOSIS!
</commit_message>
<xml_diff>
--- a/work_case2.docx
+++ b/work_case2.docx
@@ -223,16 +223,7 @@
           <w:szCs w:val="28"/>
           <w:lang w:val="en-US"/>
         </w:rPr>
-        <w:t xml:space="preserve"> there is also documentation that that will help you if something is</w:t>
-      </w:r>
-      <w:r>
-        <w:rPr>
-          <w:rFonts w:ascii="Times New Roman" w:eastAsia="Times New Roman" w:hAnsi="Times New Roman" w:cs="Times New Roman"/>
-          <w:sz w:val="28"/>
-          <w:szCs w:val="28"/>
-          <w:lang w:val="en-US"/>
-        </w:rPr>
-        <w:t xml:space="preserve"> unclear.</w:t>
+        <w:t xml:space="preserve"> there is also documentation that that will help you if something is unclear.</w:t>
       </w:r>
     </w:p>
     <w:p>
@@ -261,7 +252,7 @@
           <w:noProof/>
           <w:sz w:val="28"/>
           <w:szCs w:val="28"/>
-          <w:lang w:val="ru-RU"/>
+          <w:lang w:val="en-US" w:eastAsia="en-US"/>
         </w:rPr>
         <w:drawing>
           <wp:inline distT="114300" distB="114300" distL="114300" distR="114300">
@@ -478,7 +469,7 @@
           <w:noProof/>
           <w:sz w:val="28"/>
           <w:szCs w:val="28"/>
-          <w:lang w:val="ru-RU"/>
+          <w:lang w:val="en-US" w:eastAsia="en-US"/>
         </w:rPr>
         <w:drawing>
           <wp:inline distT="114300" distB="114300" distL="114300" distR="114300">
@@ -642,16 +633,7 @@
           <w:szCs w:val="28"/>
           <w:lang w:val="en-US"/>
         </w:rPr>
-        <w:t xml:space="preserve"> Wi-Fi -   in this settings section, you have the option to enab</w:t>
-      </w:r>
-      <w:r>
-        <w:rPr>
-          <w:rFonts w:ascii="Times New Roman" w:eastAsia="Times New Roman" w:hAnsi="Times New Roman" w:cs="Times New Roman"/>
-          <w:sz w:val="28"/>
-          <w:szCs w:val="28"/>
-          <w:lang w:val="en-US"/>
-        </w:rPr>
-        <w:t>le and select the required network adapter.</w:t>
+        <w:t xml:space="preserve"> Wi-Fi -   in this settings section, you have the option to enable and select the required network adapter.</w:t>
       </w:r>
     </w:p>
     <w:p>
@@ -679,7 +661,7 @@
           <w:noProof/>
           <w:sz w:val="28"/>
           <w:szCs w:val="28"/>
-          <w:lang w:val="ru-RU"/>
+          <w:lang w:val="en-US" w:eastAsia="en-US"/>
         </w:rPr>
         <w:drawing>
           <wp:inline distT="114300" distB="114300" distL="114300" distR="114300">
@@ -779,16 +761,7 @@
           <w:szCs w:val="28"/>
           <w:lang w:val="en-US"/>
         </w:rPr>
-        <w:t>can</w:t>
-      </w:r>
-      <w:r>
-        <w:rPr>
-          <w:rFonts w:ascii="Times New Roman" w:eastAsia="Times New Roman" w:hAnsi="Times New Roman" w:cs="Times New Roman"/>
-          <w:sz w:val="28"/>
-          <w:szCs w:val="28"/>
-          <w:lang w:val="en-US"/>
-        </w:rPr>
-        <w:t xml:space="preserve"> be used</w:t>
+        <w:t>can be used</w:t>
       </w:r>
       <w:proofErr w:type="gramEnd"/>
       <w:r>
@@ -1016,8 +989,9 @@
           <w:lang w:val="uk-UA"/>
         </w:rPr>
         <w:lastRenderedPageBreak/>
-        <w:t>Встанов</w:t>
-      </w:r>
+        <w:t xml:space="preserve">Встановлення операційної </w:t>
+      </w:r>
+      <w:proofErr w:type="spellStart"/>
       <w:r>
         <w:rPr>
           <w:rFonts w:ascii="Times New Roman" w:hAnsi="Times New Roman" w:cs="Times New Roman"/>
@@ -1026,9 +1000,9 @@
           <w:szCs w:val="32"/>
           <w:lang w:val="uk-UA"/>
         </w:rPr>
-        <w:t xml:space="preserve">лення операційної </w:t>
-      </w:r>
-      <w:proofErr w:type="spellStart"/>
+        <w:t>систкми</w:t>
+      </w:r>
+      <w:proofErr w:type="spellEnd"/>
       <w:r>
         <w:rPr>
           <w:rFonts w:ascii="Times New Roman" w:hAnsi="Times New Roman" w:cs="Times New Roman"/>
@@ -1037,9 +1011,18 @@
           <w:szCs w:val="32"/>
           <w:lang w:val="uk-UA"/>
         </w:rPr>
-        <w:t>систкми</w:t>
-      </w:r>
-      <w:proofErr w:type="spellEnd"/>
+        <w:t xml:space="preserve"> </w:t>
+      </w:r>
+      <w:r>
+        <w:rPr>
+          <w:rFonts w:ascii="Times New Roman" w:hAnsi="Times New Roman" w:cs="Times New Roman"/>
+          <w:spacing w:val="3"/>
+          <w:sz w:val="32"/>
+          <w:szCs w:val="32"/>
+          <w:lang w:val="en-US"/>
+        </w:rPr>
+        <w:t>Ubuntu</w:t>
+      </w:r>
       <w:r>
         <w:rPr>
           <w:rFonts w:ascii="Times New Roman" w:hAnsi="Times New Roman" w:cs="Times New Roman"/>
@@ -1048,18 +1031,9 @@
           <w:szCs w:val="32"/>
           <w:lang w:val="uk-UA"/>
         </w:rPr>
-        <w:t xml:space="preserve"> </w:t>
-      </w:r>
-      <w:r>
-        <w:rPr>
-          <w:rFonts w:ascii="Times New Roman" w:hAnsi="Times New Roman" w:cs="Times New Roman"/>
-          <w:spacing w:val="3"/>
-          <w:sz w:val="32"/>
-          <w:szCs w:val="32"/>
-          <w:lang w:val="en-US"/>
-        </w:rPr>
-        <w:t>Ubuntu</w:t>
-      </w:r>
+        <w:t xml:space="preserve"> на </w:t>
+      </w:r>
+      <w:proofErr w:type="spellStart"/>
       <w:r>
         <w:rPr>
           <w:rFonts w:ascii="Times New Roman" w:hAnsi="Times New Roman" w:cs="Times New Roman"/>
@@ -1068,9 +1042,9 @@
           <w:szCs w:val="32"/>
           <w:lang w:val="uk-UA"/>
         </w:rPr>
-        <w:t xml:space="preserve"> на </w:t>
-      </w:r>
-      <w:proofErr w:type="spellStart"/>
+        <w:t>гіпервізор</w:t>
+      </w:r>
+      <w:proofErr w:type="spellEnd"/>
       <w:r>
         <w:rPr>
           <w:rFonts w:ascii="Times New Roman" w:hAnsi="Times New Roman" w:cs="Times New Roman"/>
@@ -1079,9 +1053,18 @@
           <w:szCs w:val="32"/>
           <w:lang w:val="uk-UA"/>
         </w:rPr>
-        <w:t>гіпервізор</w:t>
-      </w:r>
-      <w:proofErr w:type="spellEnd"/>
+        <w:t xml:space="preserve"> </w:t>
+      </w:r>
+      <w:r>
+        <w:rPr>
+          <w:rFonts w:ascii="Times New Roman" w:hAnsi="Times New Roman" w:cs="Times New Roman"/>
+          <w:spacing w:val="3"/>
+          <w:sz w:val="32"/>
+          <w:szCs w:val="32"/>
+          <w:lang w:val="en-US"/>
+        </w:rPr>
+        <w:t>VMWare</w:t>
+      </w:r>
       <w:r>
         <w:rPr>
           <w:rFonts w:ascii="Times New Roman" w:hAnsi="Times New Roman" w:cs="Times New Roman"/>
@@ -1100,7 +1083,16 @@
           <w:szCs w:val="32"/>
           <w:lang w:val="en-US"/>
         </w:rPr>
-        <w:t>VMWare</w:t>
+        <w:t>Workstation</w:t>
+      </w:r>
+      <w:r>
+        <w:rPr>
+          <w:spacing w:val="3"/>
+          <w:sz w:val="21"/>
+          <w:szCs w:val="21"/>
+          <w:lang w:val="uk-UA"/>
+        </w:rPr>
+        <w:t xml:space="preserve"> </w:t>
       </w:r>
       <w:r>
         <w:rPr>
@@ -1110,26 +1102,7 @@
           <w:szCs w:val="32"/>
           <w:lang w:val="uk-UA"/>
         </w:rPr>
-        <w:t xml:space="preserve"> </w:t>
-      </w:r>
-      <w:r>
-        <w:rPr>
-          <w:rFonts w:ascii="Times New Roman" w:hAnsi="Times New Roman" w:cs="Times New Roman"/>
-          <w:spacing w:val="3"/>
-          <w:sz w:val="32"/>
-          <w:szCs w:val="32"/>
-          <w:lang w:val="en-US"/>
-        </w:rPr>
-        <w:t>Workstation</w:t>
-      </w:r>
-      <w:r>
-        <w:rPr>
-          <w:spacing w:val="3"/>
-          <w:sz w:val="21"/>
-          <w:szCs w:val="21"/>
-          <w:lang w:val="uk-UA"/>
-        </w:rPr>
-        <w:t xml:space="preserve"> </w:t>
+        <w:t>у базовій конфігурації з графічною оболонкою.</w:t>
       </w:r>
       <w:r>
         <w:rPr>
@@ -1139,97 +1112,87 @@
           <w:szCs w:val="32"/>
           <w:lang w:val="uk-UA"/>
         </w:rPr>
-        <w:t>у базовій конфігурації з графічною оболонкою.</w:t>
-      </w:r>
-      <w:r>
-        <w:rPr>
-          <w:rFonts w:ascii="Times New Roman" w:hAnsi="Times New Roman" w:cs="Times New Roman"/>
+        <w:t xml:space="preserve"> </w:t>
+      </w:r>
+      <w:r>
+        <w:rPr>
+          <w:rFonts w:ascii="Times New Roman" w:hAnsi="Times New Roman" w:cs="Times New Roman"/>
+          <w:color w:val="FF0000"/>
           <w:spacing w:val="3"/>
           <w:sz w:val="32"/>
           <w:szCs w:val="32"/>
           <w:lang w:val="uk-UA"/>
         </w:rPr>
+        <w:t>(</w:t>
+      </w:r>
+      <w:proofErr w:type="spellStart"/>
+      <w:r>
+        <w:rPr>
+          <w:rFonts w:ascii="Times New Roman" w:hAnsi="Times New Roman" w:cs="Times New Roman"/>
+          <w:color w:val="FF0000"/>
+          <w:spacing w:val="3"/>
+          <w:sz w:val="32"/>
+          <w:szCs w:val="32"/>
+          <w:lang w:val="en-US"/>
+        </w:rPr>
+        <w:t>Koshkin</w:t>
+      </w:r>
+      <w:proofErr w:type="spellEnd"/>
+      <w:r>
+        <w:rPr>
+          <w:rFonts w:ascii="Times New Roman" w:hAnsi="Times New Roman" w:cs="Times New Roman"/>
+          <w:color w:val="FF0000"/>
+          <w:spacing w:val="3"/>
+          <w:sz w:val="32"/>
+          <w:szCs w:val="32"/>
+          <w:lang w:val="en-US"/>
+        </w:rPr>
         <w:t xml:space="preserve"> </w:t>
       </w:r>
+      <w:proofErr w:type="spellStart"/>
       <w:r>
         <w:rPr>
           <w:rFonts w:ascii="Times New Roman" w:hAnsi="Times New Roman" w:cs="Times New Roman"/>
           <w:color w:val="FF0000"/>
+          <w:spacing w:val="3"/>
+          <w:sz w:val="32"/>
+          <w:szCs w:val="32"/>
+          <w:lang w:val="en-US"/>
+        </w:rPr>
+        <w:t>Illia</w:t>
+      </w:r>
+      <w:proofErr w:type="spellEnd"/>
+      <w:r>
+        <w:rPr>
+          <w:rFonts w:ascii="Times New Roman" w:hAnsi="Times New Roman" w:cs="Times New Roman"/>
+          <w:color w:val="FF0000"/>
+          <w:spacing w:val="3"/>
+          <w:sz w:val="32"/>
+          <w:szCs w:val="32"/>
+          <w:lang w:val="en-US"/>
+        </w:rPr>
+        <w:t>)</w:t>
+      </w:r>
+    </w:p>
+    <w:p>
+      <w:pPr>
+        <w:pStyle w:val="a5"/>
+        <w:rPr>
+          <w:rFonts w:ascii="Times New Roman" w:hAnsi="Times New Roman" w:cs="Times New Roman"/>
           <w:spacing w:val="3"/>
           <w:sz w:val="32"/>
           <w:szCs w:val="32"/>
           <w:lang w:val="uk-UA"/>
         </w:rPr>
-        <w:t>(</w:t>
-      </w:r>
-      <w:proofErr w:type="spellStart"/>
-      <w:r>
-        <w:rPr>
-          <w:rFonts w:ascii="Times New Roman" w:hAnsi="Times New Roman" w:cs="Times New Roman"/>
-          <w:color w:val="FF0000"/>
+      </w:pPr>
+      <w:r>
+        <w:rPr>
+          <w:rFonts w:ascii="Times New Roman" w:hAnsi="Times New Roman" w:cs="Times New Roman"/>
+          <w:noProof/>
           <w:spacing w:val="3"/>
           <w:sz w:val="32"/>
           <w:szCs w:val="32"/>
-          <w:lang w:val="en-US"/>
-        </w:rPr>
-        <w:t>Koshkin</w:t>
-      </w:r>
-      <w:proofErr w:type="spellEnd"/>
-      <w:r>
-        <w:rPr>
-          <w:rFonts w:ascii="Times New Roman" w:hAnsi="Times New Roman" w:cs="Times New Roman"/>
-          <w:color w:val="FF0000"/>
-          <w:spacing w:val="3"/>
-          <w:sz w:val="32"/>
-          <w:szCs w:val="32"/>
-          <w:lang w:val="en-US"/>
-        </w:rPr>
-        <w:t xml:space="preserve"> </w:t>
-      </w:r>
-      <w:proofErr w:type="spellStart"/>
-      <w:r>
-        <w:rPr>
-          <w:rFonts w:ascii="Times New Roman" w:hAnsi="Times New Roman" w:cs="Times New Roman"/>
-          <w:color w:val="FF0000"/>
-          <w:spacing w:val="3"/>
-          <w:sz w:val="32"/>
-          <w:szCs w:val="32"/>
-          <w:lang w:val="en-US"/>
-        </w:rPr>
-        <w:t>Illia</w:t>
-      </w:r>
-      <w:proofErr w:type="spellEnd"/>
-      <w:r>
-        <w:rPr>
-          <w:rFonts w:ascii="Times New Roman" w:hAnsi="Times New Roman" w:cs="Times New Roman"/>
-          <w:color w:val="FF0000"/>
-          <w:spacing w:val="3"/>
-          <w:sz w:val="32"/>
-          <w:szCs w:val="32"/>
-          <w:lang w:val="en-US"/>
-        </w:rPr>
-        <w:t>)</w:t>
-      </w:r>
-    </w:p>
-    <w:p>
-      <w:pPr>
-        <w:pStyle w:val="a5"/>
-        <w:rPr>
-          <w:rFonts w:ascii="Times New Roman" w:hAnsi="Times New Roman" w:cs="Times New Roman"/>
-          <w:spacing w:val="3"/>
-          <w:sz w:val="32"/>
-          <w:szCs w:val="32"/>
-          <w:lang w:val="uk-UA"/>
-        </w:rPr>
-      </w:pPr>
-      <w:r>
-        <w:rPr>
-          <w:rFonts w:ascii="Times New Roman" w:hAnsi="Times New Roman" w:cs="Times New Roman"/>
-          <w:noProof/>
-          <w:spacing w:val="3"/>
-          <w:sz w:val="32"/>
-          <w:szCs w:val="32"/>
-          <w:lang w:val="ru-RU"/>
+          <w:lang w:val="en-US" w:eastAsia="en-US"/>
         </w:rPr>
         <w:drawing>
           <wp:inline distT="0" distB="0" distL="0" distR="0">
@@ -1405,8 +1368,6 @@
           <w:lang w:val="uk-UA"/>
         </w:rPr>
       </w:pPr>
-      <w:bookmarkStart w:id="0" w:name="_GoBack"/>
-      <w:bookmarkEnd w:id="0"/>
     </w:p>
     <w:p>
       <w:pPr>
@@ -1768,7 +1729,7 @@
           <w:spacing w:val="3"/>
           <w:sz w:val="28"/>
           <w:szCs w:val="28"/>
-          <w:lang w:val="ru-RU"/>
+          <w:lang w:val="en-US" w:eastAsia="en-US"/>
         </w:rPr>
         <w:lastRenderedPageBreak/>
         <w:drawing>
@@ -1820,7 +1781,7 @@
           <w:spacing w:val="3"/>
           <w:sz w:val="28"/>
           <w:szCs w:val="28"/>
-          <w:lang w:val="ru-RU"/>
+          <w:lang w:val="en-US" w:eastAsia="en-US"/>
         </w:rPr>
         <w:drawing>
           <wp:inline distT="0" distB="0" distL="0" distR="0">
@@ -1871,7 +1832,7 @@
           <w:spacing w:val="3"/>
           <w:sz w:val="28"/>
           <w:szCs w:val="28"/>
-          <w:lang w:val="ru-RU"/>
+          <w:lang w:val="en-US" w:eastAsia="en-US"/>
         </w:rPr>
         <w:lastRenderedPageBreak/>
         <w:drawing>
@@ -1923,7 +1884,7 @@
           <w:spacing w:val="3"/>
           <w:sz w:val="28"/>
           <w:szCs w:val="28"/>
-          <w:lang w:val="ru-RU"/>
+          <w:lang w:val="en-US" w:eastAsia="en-US"/>
         </w:rPr>
         <w:drawing>
           <wp:inline distT="0" distB="0" distL="0" distR="0">
@@ -1974,7 +1935,7 @@
           <w:spacing w:val="3"/>
           <w:sz w:val="28"/>
           <w:szCs w:val="28"/>
-          <w:lang w:val="ru-RU"/>
+          <w:lang w:val="en-US" w:eastAsia="en-US"/>
         </w:rPr>
         <w:lastRenderedPageBreak/>
         <w:drawing>
@@ -2043,6 +2004,1900 @@
         </w:rPr>
       </w:pPr>
     </w:p>
+    <w:p>
+      <w:pPr>
+        <w:pStyle w:val="a5"/>
+        <w:rPr>
+          <w:rFonts w:ascii="Times New Roman" w:hAnsi="Times New Roman" w:cs="Times New Roman"/>
+          <w:color w:val="3C4043"/>
+          <w:spacing w:val="3"/>
+          <w:sz w:val="28"/>
+          <w:szCs w:val="28"/>
+          <w:lang w:val="uk-UA"/>
+        </w:rPr>
+      </w:pPr>
+      <w:r>
+        <w:rPr>
+          <w:rFonts w:ascii="Times New Roman" w:hAnsi="Times New Roman" w:cs="Times New Roman"/>
+          <w:color w:val="3C4043"/>
+          <w:spacing w:val="3"/>
+          <w:sz w:val="28"/>
+          <w:szCs w:val="28"/>
+          <w:lang w:val="uk-UA"/>
+        </w:rPr>
+        <w:t xml:space="preserve">- Встановіть графічну оболонку </w:t>
+      </w:r>
+      <w:r>
+        <w:rPr>
+          <w:rFonts w:ascii="Times New Roman" w:hAnsi="Times New Roman" w:cs="Times New Roman"/>
+          <w:color w:val="3C4043"/>
+          <w:spacing w:val="3"/>
+          <w:sz w:val="28"/>
+          <w:szCs w:val="28"/>
+        </w:rPr>
+        <w:t>GNOME</w:t>
+      </w:r>
+      <w:r>
+        <w:rPr>
+          <w:rFonts w:ascii="Times New Roman" w:hAnsi="Times New Roman" w:cs="Times New Roman"/>
+          <w:color w:val="3C4043"/>
+          <w:spacing w:val="3"/>
+          <w:sz w:val="28"/>
+          <w:szCs w:val="28"/>
+          <w:lang w:val="uk-UA"/>
+        </w:rPr>
+        <w:t xml:space="preserve"> поверх встановленої в попередньому пункті ОС</w:t>
+      </w:r>
+      <w:r>
+        <w:rPr>
+          <w:rFonts w:ascii="Times New Roman" w:hAnsi="Times New Roman" w:cs="Times New Roman"/>
+          <w:color w:val="3C4043"/>
+          <w:spacing w:val="3"/>
+          <w:sz w:val="28"/>
+          <w:szCs w:val="28"/>
+          <w:lang w:val="uk-UA"/>
+        </w:rPr>
+        <w:t>(</w:t>
+      </w:r>
+      <w:proofErr w:type="spellStart"/>
+      <w:r>
+        <w:rPr>
+          <w:rFonts w:ascii="Times New Roman" w:hAnsi="Times New Roman" w:cs="Times New Roman"/>
+          <w:color w:val="FF0000"/>
+          <w:spacing w:val="3"/>
+          <w:sz w:val="28"/>
+          <w:szCs w:val="28"/>
+          <w:lang w:val="en-US"/>
+        </w:rPr>
+        <w:t>Kochunei</w:t>
+      </w:r>
+      <w:proofErr w:type="spellEnd"/>
+      <w:r>
+        <w:rPr>
+          <w:rFonts w:ascii="Times New Roman" w:hAnsi="Times New Roman" w:cs="Times New Roman"/>
+          <w:color w:val="FF0000"/>
+          <w:spacing w:val="3"/>
+          <w:sz w:val="28"/>
+          <w:szCs w:val="28"/>
+          <w:lang w:val="uk-UA"/>
+        </w:rPr>
+        <w:t xml:space="preserve"> </w:t>
+      </w:r>
+      <w:r>
+        <w:rPr>
+          <w:rFonts w:ascii="Times New Roman" w:hAnsi="Times New Roman" w:cs="Times New Roman"/>
+          <w:color w:val="FF0000"/>
+          <w:spacing w:val="3"/>
+          <w:sz w:val="28"/>
+          <w:szCs w:val="28"/>
+          <w:lang w:val="en-US"/>
+        </w:rPr>
+        <w:t>S</w:t>
+      </w:r>
+      <w:r>
+        <w:rPr>
+          <w:rFonts w:ascii="Times New Roman" w:hAnsi="Times New Roman" w:cs="Times New Roman"/>
+          <w:color w:val="FF0000"/>
+          <w:spacing w:val="3"/>
+          <w:sz w:val="28"/>
+          <w:szCs w:val="28"/>
+          <w:lang w:val="uk-UA"/>
+        </w:rPr>
+        <w:t>.</w:t>
+      </w:r>
+      <w:r>
+        <w:rPr>
+          <w:rFonts w:ascii="Times New Roman" w:hAnsi="Times New Roman" w:cs="Times New Roman"/>
+          <w:color w:val="3C4043"/>
+          <w:spacing w:val="3"/>
+          <w:sz w:val="28"/>
+          <w:szCs w:val="28"/>
+          <w:lang w:val="uk-UA"/>
+        </w:rPr>
+        <w:t>)</w:t>
+      </w:r>
+      <w:r>
+        <w:rPr>
+          <w:rFonts w:ascii="Times New Roman" w:hAnsi="Times New Roman" w:cs="Times New Roman"/>
+          <w:color w:val="3C4043"/>
+          <w:spacing w:val="3"/>
+          <w:sz w:val="28"/>
+          <w:szCs w:val="28"/>
+          <w:lang w:val="uk-UA"/>
+        </w:rPr>
+        <w:t>;</w:t>
+      </w:r>
+    </w:p>
+    <w:p>
+      <w:pPr>
+        <w:pStyle w:val="a5"/>
+        <w:rPr>
+          <w:rFonts w:ascii="Times New Roman" w:hAnsi="Times New Roman" w:cs="Times New Roman"/>
+          <w:color w:val="3C4043"/>
+          <w:spacing w:val="3"/>
+          <w:sz w:val="28"/>
+          <w:szCs w:val="28"/>
+          <w:lang w:val="uk-UA"/>
+        </w:rPr>
+      </w:pPr>
+      <w:r>
+        <w:rPr>
+          <w:rFonts w:ascii="Times New Roman" w:hAnsi="Times New Roman" w:cs="Times New Roman"/>
+          <w:noProof/>
+          <w:color w:val="3C4043"/>
+          <w:spacing w:val="3"/>
+          <w:sz w:val="28"/>
+          <w:szCs w:val="28"/>
+          <w:lang w:val="en-US" w:eastAsia="en-US"/>
+        </w:rPr>
+        <w:drawing>
+          <wp:inline distT="0" distB="0" distL="0" distR="0">
+            <wp:extent cx="4594704" cy="2849880"/>
+            <wp:effectExtent l="0" t="0" r="0" b="7620"/>
+            <wp:docPr id="12" name="Рисунок 12" descr="C:\Users\light\Downloads\Telegram Desktop\image_2024-09-25_21-52-47.png"/>
+            <wp:cNvGraphicFramePr>
+              <a:graphicFrameLocks xmlns:a="http://schemas.openxmlformats.org/drawingml/2006/main" noChangeAspect="1"/>
+            </wp:cNvGraphicFramePr>
+            <a:graphic xmlns:a="http://schemas.openxmlformats.org/drawingml/2006/main">
+              <a:graphicData uri="http://schemas.openxmlformats.org/drawingml/2006/picture">
+                <pic:pic xmlns:pic="http://schemas.openxmlformats.org/drawingml/2006/picture">
+                  <pic:nvPicPr>
+                    <pic:cNvPr id="0" name="Picture 3" descr="C:\Users\light\Downloads\Telegram Desktop\image_2024-09-25_21-52-47.png"/>
+                    <pic:cNvPicPr>
+                      <a:picLocks noChangeAspect="1" noChangeArrowheads="1"/>
+                    </pic:cNvPicPr>
+                  </pic:nvPicPr>
+                  <pic:blipFill>
+                    <a:blip r:embed="rId14" cstate="print">
+                      <a:extLst>
+                        <a:ext uri="{28A0092B-C50C-407E-A947-70E740481C1C}">
+                          <a14:useLocalDpi xmlns:a14="http://schemas.microsoft.com/office/drawing/2010/main" val="0"/>
+                        </a:ext>
+                      </a:extLst>
+                    </a:blip>
+                    <a:srcRect/>
+                    <a:stretch>
+                      <a:fillRect/>
+                    </a:stretch>
+                  </pic:blipFill>
+                  <pic:spPr bwMode="auto">
+                    <a:xfrm>
+                      <a:off x="0" y="0"/>
+                      <a:ext cx="4612204" cy="2860734"/>
+                    </a:xfrm>
+                    <a:prstGeom prst="rect">
+                      <a:avLst/>
+                    </a:prstGeom>
+                    <a:noFill/>
+                    <a:ln>
+                      <a:noFill/>
+                    </a:ln>
+                  </pic:spPr>
+                </pic:pic>
+              </a:graphicData>
+            </a:graphic>
+          </wp:inline>
+        </w:drawing>
+      </w:r>
+    </w:p>
+    <w:p>
+      <w:pPr>
+        <w:pStyle w:val="a5"/>
+        <w:rPr>
+          <w:rFonts w:ascii="Times New Roman" w:hAnsi="Times New Roman" w:cs="Times New Roman"/>
+          <w:color w:val="3C4043"/>
+          <w:spacing w:val="3"/>
+          <w:sz w:val="28"/>
+          <w:szCs w:val="28"/>
+          <w:lang w:val="uk-UA"/>
+        </w:rPr>
+      </w:pPr>
+    </w:p>
+    <w:p>
+      <w:pPr>
+        <w:pStyle w:val="a5"/>
+        <w:rPr>
+          <w:rFonts w:ascii="Times New Roman" w:hAnsi="Times New Roman" w:cs="Times New Roman"/>
+          <w:color w:val="3C4043"/>
+          <w:spacing w:val="3"/>
+          <w:sz w:val="28"/>
+          <w:szCs w:val="28"/>
+          <w:lang w:val="ru-RU"/>
+        </w:rPr>
+      </w:pPr>
+    </w:p>
+    <w:p>
+      <w:pPr>
+        <w:pStyle w:val="a5"/>
+        <w:rPr>
+          <w:rFonts w:ascii="Times New Roman" w:hAnsi="Times New Roman" w:cs="Times New Roman"/>
+          <w:color w:val="3C4043"/>
+          <w:spacing w:val="3"/>
+          <w:sz w:val="28"/>
+          <w:szCs w:val="28"/>
+          <w:lang w:val="uk-UA"/>
+        </w:rPr>
+      </w:pPr>
+    </w:p>
+    <w:p>
+      <w:pPr>
+        <w:pStyle w:val="a5"/>
+        <w:rPr>
+          <w:rFonts w:ascii="Times New Roman" w:hAnsi="Times New Roman" w:cs="Times New Roman"/>
+          <w:color w:val="3C4043"/>
+          <w:spacing w:val="3"/>
+          <w:sz w:val="28"/>
+          <w:szCs w:val="28"/>
+          <w:lang w:val="uk-UA"/>
+        </w:rPr>
+      </w:pPr>
+      <w:r>
+        <w:rPr>
+          <w:rFonts w:ascii="Times New Roman" w:hAnsi="Times New Roman" w:cs="Times New Roman"/>
+          <w:color w:val="3C4043"/>
+          <w:spacing w:val="3"/>
+          <w:sz w:val="28"/>
+          <w:szCs w:val="28"/>
+          <w:lang w:val="uk-UA"/>
+        </w:rPr>
+        <w:br/>
+        <w:t xml:space="preserve">- Встановіть додатково ще другу графічну оболонку (їх можливий перелік можна знайти в лабораторній роботі №1) та порівняйте її можливості з </w:t>
+      </w:r>
+      <w:r>
+        <w:rPr>
+          <w:rFonts w:ascii="Times New Roman" w:hAnsi="Times New Roman" w:cs="Times New Roman"/>
+          <w:color w:val="3C4043"/>
+          <w:spacing w:val="3"/>
+          <w:sz w:val="28"/>
+          <w:szCs w:val="28"/>
+        </w:rPr>
+        <w:t>GNOME</w:t>
+      </w:r>
+      <w:r>
+        <w:rPr>
+          <w:rFonts w:ascii="Times New Roman" w:hAnsi="Times New Roman" w:cs="Times New Roman"/>
+          <w:color w:val="3C4043"/>
+          <w:spacing w:val="3"/>
+          <w:sz w:val="28"/>
+          <w:szCs w:val="28"/>
+          <w:lang w:val="uk-UA"/>
+        </w:rPr>
+        <w:t>(</w:t>
+      </w:r>
+      <w:proofErr w:type="spellStart"/>
+      <w:r>
+        <w:rPr>
+          <w:rFonts w:ascii="Times New Roman" w:hAnsi="Times New Roman" w:cs="Times New Roman"/>
+          <w:color w:val="FF0000"/>
+          <w:spacing w:val="3"/>
+          <w:sz w:val="28"/>
+          <w:szCs w:val="28"/>
+          <w:lang w:val="en-US"/>
+        </w:rPr>
+        <w:t>Kochubei</w:t>
+      </w:r>
+      <w:proofErr w:type="spellEnd"/>
+      <w:r>
+        <w:rPr>
+          <w:rFonts w:ascii="Times New Roman" w:hAnsi="Times New Roman" w:cs="Times New Roman"/>
+          <w:color w:val="FF0000"/>
+          <w:spacing w:val="3"/>
+          <w:sz w:val="28"/>
+          <w:szCs w:val="28"/>
+          <w:lang w:val="uk-UA"/>
+        </w:rPr>
+        <w:t xml:space="preserve"> </w:t>
+      </w:r>
+      <w:r>
+        <w:rPr>
+          <w:rFonts w:ascii="Times New Roman" w:hAnsi="Times New Roman" w:cs="Times New Roman"/>
+          <w:color w:val="FF0000"/>
+          <w:spacing w:val="3"/>
+          <w:sz w:val="28"/>
+          <w:szCs w:val="28"/>
+          <w:lang w:val="en-US"/>
+        </w:rPr>
+        <w:t>S</w:t>
+      </w:r>
+      <w:r>
+        <w:rPr>
+          <w:rFonts w:ascii="Times New Roman" w:hAnsi="Times New Roman" w:cs="Times New Roman"/>
+          <w:color w:val="FF0000"/>
+          <w:spacing w:val="3"/>
+          <w:sz w:val="28"/>
+          <w:szCs w:val="28"/>
+          <w:lang w:val="uk-UA"/>
+        </w:rPr>
+        <w:t>.</w:t>
+      </w:r>
+      <w:r>
+        <w:rPr>
+          <w:rFonts w:ascii="Times New Roman" w:hAnsi="Times New Roman" w:cs="Times New Roman"/>
+          <w:color w:val="3C4043"/>
+          <w:spacing w:val="3"/>
+          <w:sz w:val="28"/>
+          <w:szCs w:val="28"/>
+          <w:lang w:val="uk-UA"/>
+        </w:rPr>
+        <w:t>)</w:t>
+      </w:r>
+      <w:r>
+        <w:rPr>
+          <w:rFonts w:ascii="Times New Roman" w:hAnsi="Times New Roman" w:cs="Times New Roman"/>
+          <w:color w:val="3C4043"/>
+          <w:spacing w:val="3"/>
+          <w:sz w:val="28"/>
+          <w:szCs w:val="28"/>
+          <w:lang w:val="uk-UA"/>
+        </w:rPr>
+        <w:t>.</w:t>
+      </w:r>
+    </w:p>
+    <w:p>
+      <w:pPr>
+        <w:pStyle w:val="a5"/>
+        <w:rPr>
+          <w:rFonts w:ascii="Times New Roman" w:hAnsi="Times New Roman" w:cs="Times New Roman"/>
+          <w:b/>
+          <w:color w:val="3C4043"/>
+          <w:spacing w:val="3"/>
+          <w:sz w:val="28"/>
+          <w:szCs w:val="28"/>
+          <w:u w:val="single"/>
+          <w:lang w:val="en-US"/>
+        </w:rPr>
+      </w:pPr>
+      <w:r>
+        <w:rPr>
+          <w:rFonts w:ascii="Times New Roman" w:hAnsi="Times New Roman" w:cs="Times New Roman"/>
+          <w:b/>
+          <w:color w:val="3C4043"/>
+          <w:spacing w:val="3"/>
+          <w:sz w:val="28"/>
+          <w:szCs w:val="28"/>
+          <w:u w:val="single"/>
+          <w:lang w:val="en-US"/>
+        </w:rPr>
+        <w:lastRenderedPageBreak/>
+        <w:t>Xfce4</w:t>
+      </w:r>
+      <w:r>
+        <w:rPr>
+          <w:rFonts w:ascii="Times New Roman" w:hAnsi="Times New Roman" w:cs="Times New Roman"/>
+          <w:b/>
+          <w:color w:val="3C4043"/>
+          <w:spacing w:val="3"/>
+          <w:sz w:val="28"/>
+          <w:szCs w:val="28"/>
+          <w:u w:val="single"/>
+          <w:lang w:val="en-US"/>
+        </w:rPr>
+        <w:t>:</w:t>
+      </w:r>
+      <w:r>
+        <w:rPr>
+          <w:noProof/>
+          <w:lang w:val="en-US" w:eastAsia="en-US"/>
+        </w:rPr>
+        <w:t xml:space="preserve"> </w:t>
+      </w:r>
+      <w:r>
+        <w:rPr>
+          <w:noProof/>
+          <w:lang w:val="en-US" w:eastAsia="en-US"/>
+        </w:rPr>
+        <w:drawing>
+          <wp:inline distT="0" distB="0" distL="0" distR="0" wp14:anchorId="1816F537" wp14:editId="43C9EE2F">
+            <wp:extent cx="5733415" cy="3171190"/>
+            <wp:effectExtent l="0" t="0" r="635" b="0"/>
+            <wp:docPr id="11" name="Рисунок 11"/>
+            <wp:cNvGraphicFramePr>
+              <a:graphicFrameLocks xmlns:a="http://schemas.openxmlformats.org/drawingml/2006/main" noChangeAspect="1"/>
+            </wp:cNvGraphicFramePr>
+            <a:graphic xmlns:a="http://schemas.openxmlformats.org/drawingml/2006/main">
+              <a:graphicData uri="http://schemas.openxmlformats.org/drawingml/2006/picture">
+                <pic:pic xmlns:pic="http://schemas.openxmlformats.org/drawingml/2006/picture">
+                  <pic:nvPicPr>
+                    <pic:cNvPr id="1" name=""/>
+                    <pic:cNvPicPr/>
+                  </pic:nvPicPr>
+                  <pic:blipFill rotWithShape="1">
+                    <a:blip r:embed="rId15"/>
+                    <a:srcRect t="1654"/>
+                    <a:stretch/>
+                  </pic:blipFill>
+                  <pic:spPr bwMode="auto">
+                    <a:xfrm>
+                      <a:off x="0" y="0"/>
+                      <a:ext cx="5733415" cy="3171190"/>
+                    </a:xfrm>
+                    <a:prstGeom prst="rect">
+                      <a:avLst/>
+                    </a:prstGeom>
+                    <a:ln>
+                      <a:noFill/>
+                    </a:ln>
+                    <a:extLst>
+                      <a:ext uri="{53640926-AAD7-44D8-BBD7-CCE9431645EC}">
+                        <a14:shadowObscured xmlns:a14="http://schemas.microsoft.com/office/drawing/2010/main"/>
+                      </a:ext>
+                    </a:extLst>
+                  </pic:spPr>
+                </pic:pic>
+              </a:graphicData>
+            </a:graphic>
+          </wp:inline>
+        </w:drawing>
+      </w:r>
+    </w:p>
+    <w:p>
+      <w:pPr>
+        <w:rPr>
+          <w:rFonts w:ascii="Times New Roman" w:hAnsi="Times New Roman" w:cs="Times New Roman"/>
+          <w:b/>
+          <w:color w:val="3C4043"/>
+          <w:spacing w:val="3"/>
+          <w:sz w:val="28"/>
+          <w:szCs w:val="28"/>
+          <w:u w:val="single"/>
+          <w:lang w:val="en-US"/>
+        </w:rPr>
+      </w:pPr>
+    </w:p>
+    <w:p>
+      <w:pPr>
+        <w:pStyle w:val="a5"/>
+        <w:rPr>
+          <w:rFonts w:ascii="Times New Roman" w:hAnsi="Times New Roman" w:cs="Times New Roman"/>
+          <w:b/>
+          <w:color w:val="3C4043"/>
+          <w:spacing w:val="3"/>
+          <w:sz w:val="28"/>
+          <w:szCs w:val="28"/>
+          <w:u w:val="single"/>
+          <w:lang w:val="en-US"/>
+        </w:rPr>
+      </w:pPr>
+    </w:p>
+    <w:p>
+      <w:pPr>
+        <w:pStyle w:val="a5"/>
+        <w:rPr>
+          <w:rFonts w:ascii="Times New Roman" w:hAnsi="Times New Roman" w:cs="Times New Roman"/>
+          <w:b/>
+          <w:sz w:val="28"/>
+          <w:szCs w:val="28"/>
+          <w:lang w:val="ru-RU"/>
+        </w:rPr>
+      </w:pPr>
+      <w:proofErr w:type="spellStart"/>
+      <w:r>
+        <w:rPr>
+          <w:rFonts w:ascii="Times New Roman" w:hAnsi="Times New Roman" w:cs="Times New Roman"/>
+          <w:b/>
+          <w:sz w:val="28"/>
+          <w:szCs w:val="28"/>
+          <w:lang w:val="ru-RU"/>
+        </w:rPr>
+        <w:t>Порівняння</w:t>
+      </w:r>
+      <w:proofErr w:type="spellEnd"/>
+      <w:r>
+        <w:rPr>
+          <w:rFonts w:ascii="Times New Roman" w:hAnsi="Times New Roman" w:cs="Times New Roman"/>
+          <w:b/>
+          <w:sz w:val="28"/>
+          <w:szCs w:val="28"/>
+          <w:lang w:val="ru-RU"/>
+        </w:rPr>
+        <w:t xml:space="preserve"> </w:t>
+      </w:r>
+      <w:proofErr w:type="spellStart"/>
+      <w:r>
+        <w:rPr>
+          <w:rFonts w:ascii="Times New Roman" w:hAnsi="Times New Roman" w:cs="Times New Roman"/>
+          <w:b/>
+          <w:sz w:val="28"/>
+          <w:szCs w:val="28"/>
+          <w:lang w:val="ru-RU"/>
+        </w:rPr>
+        <w:t>оболонок</w:t>
+      </w:r>
+      <w:proofErr w:type="spellEnd"/>
+      <w:r>
+        <w:rPr>
+          <w:rFonts w:ascii="Times New Roman" w:hAnsi="Times New Roman" w:cs="Times New Roman"/>
+          <w:b/>
+          <w:sz w:val="28"/>
+          <w:szCs w:val="28"/>
+          <w:lang w:val="ru-RU"/>
+        </w:rPr>
+        <w:t>:</w:t>
+      </w:r>
+    </w:p>
+    <w:p>
+      <w:pPr>
+        <w:pStyle w:val="a5"/>
+        <w:rPr>
+          <w:rFonts w:ascii="Times New Roman" w:hAnsi="Times New Roman" w:cs="Times New Roman"/>
+          <w:sz w:val="28"/>
+          <w:szCs w:val="28"/>
+        </w:rPr>
+      </w:pPr>
+    </w:p>
+    <w:p>
+      <w:pPr>
+        <w:rPr>
+          <w:rFonts w:ascii="Times New Roman" w:hAnsi="Times New Roman" w:cs="Times New Roman"/>
+          <w:b/>
+          <w:sz w:val="28"/>
+          <w:szCs w:val="28"/>
+        </w:rPr>
+      </w:pPr>
+      <w:r>
+        <w:rPr>
+          <w:rFonts w:ascii="Times New Roman" w:hAnsi="Times New Roman" w:cs="Times New Roman"/>
+          <w:b/>
+          <w:sz w:val="28"/>
+          <w:szCs w:val="28"/>
+        </w:rPr>
+        <w:t>GNOME:</w:t>
+      </w:r>
+    </w:p>
+    <w:p>
+      <w:pPr>
+        <w:pStyle w:val="a5"/>
+        <w:numPr>
+          <w:ilvl w:val="0"/>
+          <w:numId w:val="10"/>
+        </w:numPr>
+        <w:rPr>
+          <w:rFonts w:ascii="Times New Roman" w:hAnsi="Times New Roman" w:cs="Times New Roman"/>
+          <w:sz w:val="28"/>
+          <w:szCs w:val="28"/>
+          <w:lang w:val="en-US"/>
+        </w:rPr>
+      </w:pPr>
+      <w:r>
+        <w:rPr>
+          <w:rFonts w:ascii="Times New Roman" w:hAnsi="Times New Roman" w:cs="Times New Roman"/>
+          <w:sz w:val="28"/>
+          <w:szCs w:val="28"/>
+          <w:lang w:val="en-US"/>
+        </w:rPr>
+        <w:t>Minimalist design, smooth transition animations, with a quick access panel located on the left.</w:t>
+      </w:r>
+    </w:p>
+    <w:p>
+      <w:pPr>
+        <w:pStyle w:val="a5"/>
+        <w:rPr>
+          <w:rFonts w:ascii="Times New Roman" w:hAnsi="Times New Roman" w:cs="Times New Roman"/>
+          <w:sz w:val="28"/>
+          <w:szCs w:val="28"/>
+          <w:lang w:val="en-US"/>
+        </w:rPr>
+      </w:pPr>
+    </w:p>
+    <w:p>
+      <w:pPr>
+        <w:pStyle w:val="a5"/>
+        <w:numPr>
+          <w:ilvl w:val="0"/>
+          <w:numId w:val="10"/>
+        </w:numPr>
+        <w:rPr>
+          <w:rFonts w:ascii="Times New Roman" w:hAnsi="Times New Roman" w:cs="Times New Roman"/>
+          <w:sz w:val="28"/>
+          <w:szCs w:val="28"/>
+          <w:lang w:val="en-US"/>
+        </w:rPr>
+      </w:pPr>
+      <w:r>
+        <w:rPr>
+          <w:rFonts w:ascii="Times New Roman" w:hAnsi="Times New Roman" w:cs="Times New Roman"/>
+          <w:sz w:val="28"/>
+          <w:szCs w:val="28"/>
+          <w:lang w:val="en-US"/>
+        </w:rPr>
+        <w:t>According to online sources, it is a more resource-intensive interface, consuming more RAM and CPU resources.</w:t>
+      </w:r>
+    </w:p>
+    <w:p>
+      <w:pPr>
+        <w:pStyle w:val="a5"/>
+        <w:rPr>
+          <w:rFonts w:ascii="Times New Roman" w:hAnsi="Times New Roman" w:cs="Times New Roman"/>
+          <w:sz w:val="28"/>
+          <w:szCs w:val="28"/>
+          <w:lang w:val="en-US"/>
+        </w:rPr>
+      </w:pPr>
+    </w:p>
+    <w:p>
+      <w:pPr>
+        <w:pStyle w:val="a5"/>
+        <w:numPr>
+          <w:ilvl w:val="0"/>
+          <w:numId w:val="10"/>
+        </w:numPr>
+        <w:spacing w:before="100" w:beforeAutospacing="1" w:after="100" w:afterAutospacing="1" w:line="240" w:lineRule="auto"/>
+        <w:rPr>
+          <w:rFonts w:ascii="Times New Roman" w:eastAsia="Times New Roman" w:hAnsi="Times New Roman" w:cs="Times New Roman"/>
+          <w:sz w:val="28"/>
+          <w:szCs w:val="28"/>
+          <w:lang w:val="en-US" w:eastAsia="en-US"/>
+        </w:rPr>
+      </w:pPr>
+      <w:r>
+        <w:rPr>
+          <w:rFonts w:ascii="Times New Roman" w:eastAsia="Times New Roman" w:hAnsi="Times New Roman" w:cs="Times New Roman"/>
+          <w:sz w:val="28"/>
+          <w:szCs w:val="28"/>
+          <w:lang w:val="en-US" w:eastAsia="en-US"/>
+        </w:rPr>
+        <w:t xml:space="preserve">Has limited customization options by default, as it </w:t>
+      </w:r>
+      <w:proofErr w:type="gramStart"/>
+      <w:r>
+        <w:rPr>
+          <w:rFonts w:ascii="Times New Roman" w:eastAsia="Times New Roman" w:hAnsi="Times New Roman" w:cs="Times New Roman"/>
+          <w:sz w:val="28"/>
+          <w:szCs w:val="28"/>
+          <w:lang w:val="en-US" w:eastAsia="en-US"/>
+        </w:rPr>
+        <w:t>is focused</w:t>
+      </w:r>
+      <w:proofErr w:type="gramEnd"/>
+      <w:r>
+        <w:rPr>
+          <w:rFonts w:ascii="Times New Roman" w:eastAsia="Times New Roman" w:hAnsi="Times New Roman" w:cs="Times New Roman"/>
+          <w:sz w:val="28"/>
+          <w:szCs w:val="28"/>
+          <w:lang w:val="en-US" w:eastAsia="en-US"/>
+        </w:rPr>
+        <w:t xml:space="preserve"> on simplicity and minimalism.</w:t>
+      </w:r>
+    </w:p>
+    <w:p>
+      <w:pPr>
+        <w:pStyle w:val="a5"/>
+        <w:rPr>
+          <w:rFonts w:ascii="Times New Roman" w:eastAsia="Times New Roman" w:hAnsi="Times New Roman" w:cs="Times New Roman"/>
+          <w:sz w:val="28"/>
+          <w:szCs w:val="28"/>
+          <w:lang w:val="en-US" w:eastAsia="en-US"/>
+        </w:rPr>
+      </w:pPr>
+    </w:p>
+    <w:p>
+      <w:pPr>
+        <w:pStyle w:val="a5"/>
+        <w:spacing w:before="100" w:beforeAutospacing="1" w:after="100" w:afterAutospacing="1" w:line="240" w:lineRule="auto"/>
+        <w:rPr>
+          <w:rFonts w:ascii="Times New Roman" w:eastAsia="Times New Roman" w:hAnsi="Times New Roman" w:cs="Times New Roman"/>
+          <w:sz w:val="28"/>
+          <w:szCs w:val="28"/>
+          <w:lang w:val="en-US" w:eastAsia="en-US"/>
+        </w:rPr>
+      </w:pPr>
+    </w:p>
+    <w:p>
+      <w:pPr>
+        <w:pStyle w:val="a5"/>
+        <w:numPr>
+          <w:ilvl w:val="0"/>
+          <w:numId w:val="10"/>
+        </w:numPr>
+        <w:spacing w:before="100" w:beforeAutospacing="1" w:after="100" w:afterAutospacing="1" w:line="240" w:lineRule="auto"/>
+        <w:rPr>
+          <w:rFonts w:ascii="Times New Roman" w:eastAsia="Times New Roman" w:hAnsi="Times New Roman" w:cs="Times New Roman"/>
+          <w:sz w:val="28"/>
+          <w:szCs w:val="28"/>
+          <w:lang w:val="en-US" w:eastAsia="en-US"/>
+        </w:rPr>
+      </w:pPr>
+      <w:r>
+        <w:rPr>
+          <w:rFonts w:ascii="Times New Roman" w:eastAsia="Times New Roman" w:hAnsi="Times New Roman" w:cs="Times New Roman"/>
+          <w:sz w:val="28"/>
+          <w:szCs w:val="28"/>
+          <w:lang w:val="en-US" w:eastAsia="en-US"/>
+        </w:rPr>
+        <w:t>Additional customization requires third-party extensions.</w:t>
+      </w:r>
+    </w:p>
+    <w:p>
+      <w:pPr>
+        <w:pStyle w:val="a5"/>
+        <w:rPr>
+          <w:rFonts w:ascii="Times New Roman" w:hAnsi="Times New Roman" w:cs="Times New Roman"/>
+          <w:sz w:val="28"/>
+          <w:szCs w:val="28"/>
+          <w:lang w:val="en-US"/>
+        </w:rPr>
+      </w:pPr>
+    </w:p>
+    <w:p>
+      <w:pPr>
+        <w:rPr>
+          <w:rFonts w:ascii="Times New Roman" w:hAnsi="Times New Roman" w:cs="Times New Roman"/>
+          <w:sz w:val="28"/>
+          <w:szCs w:val="28"/>
+          <w:lang w:val="en-US"/>
+        </w:rPr>
+      </w:pPr>
+    </w:p>
+    <w:p>
+      <w:pPr>
+        <w:rPr>
+          <w:rFonts w:ascii="Times New Roman" w:hAnsi="Times New Roman" w:cs="Times New Roman"/>
+          <w:sz w:val="28"/>
+          <w:szCs w:val="28"/>
+          <w:lang w:val="en-US"/>
+        </w:rPr>
+      </w:pPr>
+    </w:p>
+    <w:p>
+      <w:pPr>
+        <w:rPr>
+          <w:rFonts w:ascii="Times New Roman" w:hAnsi="Times New Roman" w:cs="Times New Roman"/>
+          <w:b/>
+          <w:sz w:val="28"/>
+          <w:szCs w:val="28"/>
+        </w:rPr>
+      </w:pPr>
+      <w:r>
+        <w:rPr>
+          <w:rFonts w:ascii="Times New Roman" w:hAnsi="Times New Roman" w:cs="Times New Roman"/>
+          <w:b/>
+          <w:sz w:val="28"/>
+          <w:szCs w:val="28"/>
+        </w:rPr>
+        <w:t>Xfce4:</w:t>
+      </w:r>
+    </w:p>
+    <w:p>
+      <w:pPr>
+        <w:pStyle w:val="a5"/>
+        <w:numPr>
+          <w:ilvl w:val="0"/>
+          <w:numId w:val="11"/>
+        </w:numPr>
+        <w:rPr>
+          <w:rFonts w:ascii="Times New Roman" w:hAnsi="Times New Roman" w:cs="Times New Roman"/>
+          <w:sz w:val="28"/>
+          <w:szCs w:val="28"/>
+        </w:rPr>
+      </w:pPr>
+      <w:r>
+        <w:rPr>
+          <w:rFonts w:ascii="Times New Roman" w:hAnsi="Times New Roman" w:cs="Times New Roman"/>
+          <w:sz w:val="28"/>
+          <w:szCs w:val="28"/>
+          <w:lang w:val="en-US"/>
+        </w:rPr>
+        <w:t xml:space="preserve">The interface resembles newer versions of Windows. </w:t>
+      </w:r>
+      <w:proofErr w:type="spellStart"/>
+      <w:r>
+        <w:rPr>
+          <w:rFonts w:ascii="Times New Roman" w:hAnsi="Times New Roman" w:cs="Times New Roman"/>
+          <w:sz w:val="28"/>
+          <w:szCs w:val="28"/>
+        </w:rPr>
+        <w:t>The</w:t>
+      </w:r>
+      <w:proofErr w:type="spellEnd"/>
+      <w:r>
+        <w:rPr>
+          <w:rFonts w:ascii="Times New Roman" w:hAnsi="Times New Roman" w:cs="Times New Roman"/>
+          <w:sz w:val="28"/>
+          <w:szCs w:val="28"/>
+        </w:rPr>
+        <w:t xml:space="preserve"> </w:t>
+      </w:r>
+      <w:proofErr w:type="spellStart"/>
+      <w:r>
+        <w:rPr>
+          <w:rFonts w:ascii="Times New Roman" w:hAnsi="Times New Roman" w:cs="Times New Roman"/>
+          <w:sz w:val="28"/>
+          <w:szCs w:val="28"/>
+        </w:rPr>
+        <w:t>design</w:t>
+      </w:r>
+      <w:proofErr w:type="spellEnd"/>
+      <w:r>
+        <w:rPr>
+          <w:rFonts w:ascii="Times New Roman" w:hAnsi="Times New Roman" w:cs="Times New Roman"/>
+          <w:sz w:val="28"/>
+          <w:szCs w:val="28"/>
+        </w:rPr>
+        <w:t xml:space="preserve"> </w:t>
+      </w:r>
+      <w:proofErr w:type="spellStart"/>
+      <w:r>
+        <w:rPr>
+          <w:rFonts w:ascii="Times New Roman" w:hAnsi="Times New Roman" w:cs="Times New Roman"/>
+          <w:sz w:val="28"/>
+          <w:szCs w:val="28"/>
+        </w:rPr>
+        <w:t>is</w:t>
+      </w:r>
+      <w:proofErr w:type="spellEnd"/>
+      <w:r>
+        <w:rPr>
+          <w:rFonts w:ascii="Times New Roman" w:hAnsi="Times New Roman" w:cs="Times New Roman"/>
+          <w:sz w:val="28"/>
+          <w:szCs w:val="28"/>
+        </w:rPr>
+        <w:t xml:space="preserve"> </w:t>
+      </w:r>
+      <w:proofErr w:type="spellStart"/>
+      <w:r>
+        <w:rPr>
+          <w:rFonts w:ascii="Times New Roman" w:hAnsi="Times New Roman" w:cs="Times New Roman"/>
+          <w:sz w:val="28"/>
+          <w:szCs w:val="28"/>
+        </w:rPr>
+        <w:t>simpler</w:t>
+      </w:r>
+      <w:proofErr w:type="spellEnd"/>
+      <w:r>
+        <w:rPr>
+          <w:rFonts w:ascii="Times New Roman" w:hAnsi="Times New Roman" w:cs="Times New Roman"/>
+          <w:sz w:val="28"/>
+          <w:szCs w:val="28"/>
+        </w:rPr>
+        <w:t xml:space="preserve">, </w:t>
+      </w:r>
+      <w:proofErr w:type="spellStart"/>
+      <w:r>
+        <w:rPr>
+          <w:rFonts w:ascii="Times New Roman" w:hAnsi="Times New Roman" w:cs="Times New Roman"/>
+          <w:sz w:val="28"/>
+          <w:szCs w:val="28"/>
+        </w:rPr>
+        <w:t>with</w:t>
+      </w:r>
+      <w:proofErr w:type="spellEnd"/>
+      <w:r>
+        <w:rPr>
+          <w:rFonts w:ascii="Times New Roman" w:hAnsi="Times New Roman" w:cs="Times New Roman"/>
+          <w:sz w:val="28"/>
+          <w:szCs w:val="28"/>
+        </w:rPr>
+        <w:t xml:space="preserve"> </w:t>
+      </w:r>
+      <w:proofErr w:type="spellStart"/>
+      <w:r>
+        <w:rPr>
+          <w:rFonts w:ascii="Times New Roman" w:hAnsi="Times New Roman" w:cs="Times New Roman"/>
+          <w:sz w:val="28"/>
+          <w:szCs w:val="28"/>
+        </w:rPr>
+        <w:t>minimal</w:t>
+      </w:r>
+      <w:proofErr w:type="spellEnd"/>
+      <w:r>
+        <w:rPr>
+          <w:rFonts w:ascii="Times New Roman" w:hAnsi="Times New Roman" w:cs="Times New Roman"/>
+          <w:sz w:val="28"/>
+          <w:szCs w:val="28"/>
+        </w:rPr>
+        <w:t xml:space="preserve"> </w:t>
+      </w:r>
+      <w:proofErr w:type="spellStart"/>
+      <w:r>
+        <w:rPr>
+          <w:rFonts w:ascii="Times New Roman" w:hAnsi="Times New Roman" w:cs="Times New Roman"/>
+          <w:sz w:val="28"/>
+          <w:szCs w:val="28"/>
+        </w:rPr>
+        <w:t>animations</w:t>
+      </w:r>
+      <w:proofErr w:type="spellEnd"/>
+      <w:r>
+        <w:rPr>
+          <w:rFonts w:ascii="Times New Roman" w:hAnsi="Times New Roman" w:cs="Times New Roman"/>
+          <w:sz w:val="28"/>
+          <w:szCs w:val="28"/>
+        </w:rPr>
+        <w:t>.</w:t>
+      </w:r>
+    </w:p>
+    <w:p>
+      <w:pPr>
+        <w:pStyle w:val="a5"/>
+        <w:rPr>
+          <w:rFonts w:ascii="Times New Roman" w:hAnsi="Times New Roman" w:cs="Times New Roman"/>
+          <w:sz w:val="28"/>
+          <w:szCs w:val="28"/>
+        </w:rPr>
+      </w:pPr>
+    </w:p>
+    <w:p>
+      <w:pPr>
+        <w:pStyle w:val="a5"/>
+        <w:numPr>
+          <w:ilvl w:val="0"/>
+          <w:numId w:val="11"/>
+        </w:numPr>
+        <w:rPr>
+          <w:rFonts w:ascii="Times New Roman" w:hAnsi="Times New Roman" w:cs="Times New Roman"/>
+          <w:sz w:val="28"/>
+          <w:szCs w:val="28"/>
+        </w:rPr>
+      </w:pPr>
+      <w:r>
+        <w:rPr>
+          <w:rFonts w:ascii="Times New Roman" w:hAnsi="Times New Roman" w:cs="Times New Roman"/>
+          <w:sz w:val="28"/>
+          <w:szCs w:val="28"/>
+          <w:lang w:val="en-US"/>
+        </w:rPr>
+        <w:lastRenderedPageBreak/>
+        <w:t xml:space="preserve">According to online sources, </w:t>
+      </w:r>
+      <w:proofErr w:type="gramStart"/>
+      <w:r>
+        <w:rPr>
+          <w:rFonts w:ascii="Times New Roman" w:hAnsi="Times New Roman" w:cs="Times New Roman"/>
+          <w:sz w:val="28"/>
+          <w:szCs w:val="28"/>
+          <w:lang w:val="en-US"/>
+        </w:rPr>
+        <w:t>it is a lightweight environment that</w:t>
+      </w:r>
+      <w:proofErr w:type="gramEnd"/>
+      <w:r>
+        <w:rPr>
+          <w:rFonts w:ascii="Times New Roman" w:hAnsi="Times New Roman" w:cs="Times New Roman"/>
+          <w:sz w:val="28"/>
+          <w:szCs w:val="28"/>
+          <w:lang w:val="en-US"/>
+        </w:rPr>
+        <w:t xml:space="preserve"> consumes minimal system resources. </w:t>
+      </w:r>
+      <w:proofErr w:type="spellStart"/>
+      <w:r>
+        <w:rPr>
+          <w:rFonts w:ascii="Times New Roman" w:hAnsi="Times New Roman" w:cs="Times New Roman"/>
+          <w:sz w:val="28"/>
+          <w:szCs w:val="28"/>
+        </w:rPr>
+        <w:t>It</w:t>
+      </w:r>
+      <w:proofErr w:type="spellEnd"/>
+      <w:r>
+        <w:rPr>
+          <w:rFonts w:ascii="Times New Roman" w:hAnsi="Times New Roman" w:cs="Times New Roman"/>
+          <w:sz w:val="28"/>
+          <w:szCs w:val="28"/>
+        </w:rPr>
+        <w:t xml:space="preserve"> </w:t>
+      </w:r>
+      <w:proofErr w:type="spellStart"/>
+      <w:r>
+        <w:rPr>
+          <w:rFonts w:ascii="Times New Roman" w:hAnsi="Times New Roman" w:cs="Times New Roman"/>
+          <w:sz w:val="28"/>
+          <w:szCs w:val="28"/>
+        </w:rPr>
+        <w:t>is</w:t>
+      </w:r>
+      <w:proofErr w:type="spellEnd"/>
+      <w:r>
+        <w:rPr>
+          <w:rFonts w:ascii="Times New Roman" w:hAnsi="Times New Roman" w:cs="Times New Roman"/>
+          <w:sz w:val="28"/>
+          <w:szCs w:val="28"/>
+        </w:rPr>
+        <w:t xml:space="preserve"> </w:t>
+      </w:r>
+      <w:proofErr w:type="spellStart"/>
+      <w:r>
+        <w:rPr>
+          <w:rFonts w:ascii="Times New Roman" w:hAnsi="Times New Roman" w:cs="Times New Roman"/>
+          <w:sz w:val="28"/>
+          <w:szCs w:val="28"/>
+        </w:rPr>
+        <w:t>ideal</w:t>
+      </w:r>
+      <w:proofErr w:type="spellEnd"/>
+      <w:r>
+        <w:rPr>
+          <w:rFonts w:ascii="Times New Roman" w:hAnsi="Times New Roman" w:cs="Times New Roman"/>
+          <w:sz w:val="28"/>
+          <w:szCs w:val="28"/>
+        </w:rPr>
+        <w:t xml:space="preserve"> </w:t>
+      </w:r>
+      <w:proofErr w:type="spellStart"/>
+      <w:r>
+        <w:rPr>
+          <w:rFonts w:ascii="Times New Roman" w:hAnsi="Times New Roman" w:cs="Times New Roman"/>
+          <w:sz w:val="28"/>
+          <w:szCs w:val="28"/>
+        </w:rPr>
+        <w:t>for</w:t>
+      </w:r>
+      <w:proofErr w:type="spellEnd"/>
+      <w:r>
+        <w:rPr>
+          <w:rFonts w:ascii="Times New Roman" w:hAnsi="Times New Roman" w:cs="Times New Roman"/>
+          <w:sz w:val="28"/>
+          <w:szCs w:val="28"/>
+        </w:rPr>
+        <w:t xml:space="preserve"> </w:t>
+      </w:r>
+      <w:proofErr w:type="spellStart"/>
+      <w:r>
+        <w:rPr>
+          <w:rFonts w:ascii="Times New Roman" w:hAnsi="Times New Roman" w:cs="Times New Roman"/>
+          <w:sz w:val="28"/>
+          <w:szCs w:val="28"/>
+        </w:rPr>
+        <w:t>older</w:t>
+      </w:r>
+      <w:proofErr w:type="spellEnd"/>
+      <w:r>
+        <w:rPr>
+          <w:rFonts w:ascii="Times New Roman" w:hAnsi="Times New Roman" w:cs="Times New Roman"/>
+          <w:sz w:val="28"/>
+          <w:szCs w:val="28"/>
+        </w:rPr>
+        <w:t xml:space="preserve"> </w:t>
+      </w:r>
+      <w:proofErr w:type="spellStart"/>
+      <w:r>
+        <w:rPr>
+          <w:rFonts w:ascii="Times New Roman" w:hAnsi="Times New Roman" w:cs="Times New Roman"/>
+          <w:sz w:val="28"/>
+          <w:szCs w:val="28"/>
+        </w:rPr>
+        <w:t>or</w:t>
+      </w:r>
+      <w:proofErr w:type="spellEnd"/>
+      <w:r>
+        <w:rPr>
+          <w:rFonts w:ascii="Times New Roman" w:hAnsi="Times New Roman" w:cs="Times New Roman"/>
+          <w:sz w:val="28"/>
+          <w:szCs w:val="28"/>
+        </w:rPr>
+        <w:t xml:space="preserve"> </w:t>
+      </w:r>
+      <w:proofErr w:type="spellStart"/>
+      <w:r>
+        <w:rPr>
+          <w:rFonts w:ascii="Times New Roman" w:hAnsi="Times New Roman" w:cs="Times New Roman"/>
+          <w:sz w:val="28"/>
+          <w:szCs w:val="28"/>
+        </w:rPr>
+        <w:t>weaker</w:t>
+      </w:r>
+      <w:proofErr w:type="spellEnd"/>
+      <w:r>
+        <w:rPr>
+          <w:rFonts w:ascii="Times New Roman" w:hAnsi="Times New Roman" w:cs="Times New Roman"/>
+          <w:sz w:val="28"/>
+          <w:szCs w:val="28"/>
+        </w:rPr>
+        <w:t xml:space="preserve"> </w:t>
+      </w:r>
+      <w:proofErr w:type="spellStart"/>
+      <w:r>
+        <w:rPr>
+          <w:rFonts w:ascii="Times New Roman" w:hAnsi="Times New Roman" w:cs="Times New Roman"/>
+          <w:sz w:val="28"/>
+          <w:szCs w:val="28"/>
+        </w:rPr>
+        <w:t>computers</w:t>
+      </w:r>
+      <w:proofErr w:type="spellEnd"/>
+      <w:r>
+        <w:rPr>
+          <w:rFonts w:ascii="Times New Roman" w:hAnsi="Times New Roman" w:cs="Times New Roman"/>
+          <w:sz w:val="28"/>
+          <w:szCs w:val="28"/>
+        </w:rPr>
+        <w:t xml:space="preserve"> </w:t>
+      </w:r>
+      <w:proofErr w:type="spellStart"/>
+      <w:r>
+        <w:rPr>
+          <w:rFonts w:ascii="Times New Roman" w:hAnsi="Times New Roman" w:cs="Times New Roman"/>
+          <w:sz w:val="28"/>
+          <w:szCs w:val="28"/>
+        </w:rPr>
+        <w:t>where</w:t>
+      </w:r>
+      <w:proofErr w:type="spellEnd"/>
+      <w:r>
+        <w:rPr>
+          <w:rFonts w:ascii="Times New Roman" w:hAnsi="Times New Roman" w:cs="Times New Roman"/>
+          <w:sz w:val="28"/>
+          <w:szCs w:val="28"/>
+        </w:rPr>
+        <w:t xml:space="preserve"> </w:t>
+      </w:r>
+      <w:proofErr w:type="spellStart"/>
+      <w:r>
+        <w:rPr>
+          <w:rFonts w:ascii="Times New Roman" w:hAnsi="Times New Roman" w:cs="Times New Roman"/>
+          <w:sz w:val="28"/>
+          <w:szCs w:val="28"/>
+        </w:rPr>
+        <w:t>resource</w:t>
+      </w:r>
+      <w:proofErr w:type="spellEnd"/>
+      <w:r>
+        <w:rPr>
+          <w:rFonts w:ascii="Times New Roman" w:hAnsi="Times New Roman" w:cs="Times New Roman"/>
+          <w:sz w:val="28"/>
+          <w:szCs w:val="28"/>
+        </w:rPr>
+        <w:t xml:space="preserve"> </w:t>
+      </w:r>
+      <w:proofErr w:type="spellStart"/>
+      <w:r>
+        <w:rPr>
+          <w:rFonts w:ascii="Times New Roman" w:hAnsi="Times New Roman" w:cs="Times New Roman"/>
+          <w:sz w:val="28"/>
+          <w:szCs w:val="28"/>
+        </w:rPr>
+        <w:t>efficiency</w:t>
+      </w:r>
+      <w:proofErr w:type="spellEnd"/>
+      <w:r>
+        <w:rPr>
+          <w:rFonts w:ascii="Times New Roman" w:hAnsi="Times New Roman" w:cs="Times New Roman"/>
+          <w:sz w:val="28"/>
+          <w:szCs w:val="28"/>
+        </w:rPr>
+        <w:t xml:space="preserve"> </w:t>
+      </w:r>
+      <w:proofErr w:type="spellStart"/>
+      <w:r>
+        <w:rPr>
+          <w:rFonts w:ascii="Times New Roman" w:hAnsi="Times New Roman" w:cs="Times New Roman"/>
+          <w:sz w:val="28"/>
+          <w:szCs w:val="28"/>
+        </w:rPr>
+        <w:t>is</w:t>
+      </w:r>
+      <w:proofErr w:type="spellEnd"/>
+      <w:r>
+        <w:rPr>
+          <w:rFonts w:ascii="Times New Roman" w:hAnsi="Times New Roman" w:cs="Times New Roman"/>
+          <w:sz w:val="28"/>
+          <w:szCs w:val="28"/>
+        </w:rPr>
+        <w:t xml:space="preserve"> </w:t>
+      </w:r>
+      <w:proofErr w:type="spellStart"/>
+      <w:r>
+        <w:rPr>
+          <w:rFonts w:ascii="Times New Roman" w:hAnsi="Times New Roman" w:cs="Times New Roman"/>
+          <w:sz w:val="28"/>
+          <w:szCs w:val="28"/>
+        </w:rPr>
+        <w:t>important</w:t>
+      </w:r>
+      <w:proofErr w:type="spellEnd"/>
+      <w:r>
+        <w:rPr>
+          <w:rFonts w:ascii="Times New Roman" w:hAnsi="Times New Roman" w:cs="Times New Roman"/>
+          <w:sz w:val="28"/>
+          <w:szCs w:val="28"/>
+        </w:rPr>
+        <w:t>.</w:t>
+      </w:r>
+    </w:p>
+    <w:p>
+      <w:pPr>
+        <w:rPr>
+          <w:rFonts w:ascii="Times New Roman" w:eastAsia="Times New Roman" w:hAnsi="Times New Roman" w:cs="Times New Roman"/>
+          <w:sz w:val="24"/>
+          <w:szCs w:val="24"/>
+          <w:lang w:val="ru-RU" w:eastAsia="en-US"/>
+        </w:rPr>
+      </w:pPr>
+    </w:p>
+    <w:p>
+      <w:pPr>
+        <w:pStyle w:val="a5"/>
+        <w:numPr>
+          <w:ilvl w:val="0"/>
+          <w:numId w:val="11"/>
+        </w:numPr>
+        <w:rPr>
+          <w:rFonts w:ascii="Times New Roman" w:hAnsi="Times New Roman" w:cs="Times New Roman"/>
+          <w:sz w:val="28"/>
+          <w:szCs w:val="28"/>
+          <w:lang w:val="en-US"/>
+        </w:rPr>
+      </w:pPr>
+      <w:r>
+        <w:rPr>
+          <w:rFonts w:ascii="Times New Roman" w:hAnsi="Times New Roman" w:cs="Times New Roman"/>
+          <w:sz w:val="28"/>
+          <w:szCs w:val="28"/>
+          <w:lang w:val="en-US"/>
+        </w:rPr>
+        <w:t>Extremely flexible environment with many options for customizing the appearance, panels, widgets, and shortcuts.</w:t>
+      </w:r>
+    </w:p>
+    <w:p>
+      <w:pPr>
+        <w:rPr>
+          <w:rFonts w:ascii="Times New Roman" w:hAnsi="Times New Roman" w:cs="Times New Roman"/>
+          <w:sz w:val="28"/>
+          <w:szCs w:val="28"/>
+          <w:lang w:val="en-US"/>
+        </w:rPr>
+      </w:pPr>
+    </w:p>
+    <w:p>
+      <w:pPr>
+        <w:pStyle w:val="a5"/>
+        <w:numPr>
+          <w:ilvl w:val="0"/>
+          <w:numId w:val="12"/>
+        </w:numPr>
+        <w:rPr>
+          <w:rFonts w:ascii="Times New Roman" w:hAnsi="Times New Roman" w:cs="Times New Roman"/>
+          <w:sz w:val="28"/>
+          <w:szCs w:val="28"/>
+          <w:lang w:val="en-US"/>
+        </w:rPr>
+      </w:pPr>
+      <w:r>
+        <w:rPr>
+          <w:rFonts w:ascii="Times New Roman" w:hAnsi="Times New Roman" w:cs="Times New Roman"/>
+          <w:sz w:val="28"/>
+          <w:szCs w:val="28"/>
+          <w:lang w:val="en-US"/>
+        </w:rPr>
+        <w:t>Allows you to personalize almost every aspect of the interface, making it appealing to users who enjoy "customizing it to their liking."</w:t>
+      </w:r>
+    </w:p>
+    <w:p>
+      <w:pPr>
+        <w:ind w:firstLine="720"/>
+        <w:rPr>
+          <w:rFonts w:ascii="Times New Roman" w:hAnsi="Times New Roman" w:cs="Times New Roman"/>
+          <w:sz w:val="28"/>
+          <w:szCs w:val="28"/>
+          <w:lang w:val="en-US"/>
+        </w:rPr>
+      </w:pPr>
+    </w:p>
+    <w:p>
+      <w:pPr>
+        <w:pStyle w:val="a5"/>
+        <w:rPr>
+          <w:rFonts w:ascii="Times New Roman" w:hAnsi="Times New Roman" w:cs="Times New Roman"/>
+          <w:b/>
+          <w:sz w:val="28"/>
+          <w:szCs w:val="28"/>
+          <w:lang w:val="en-US"/>
+        </w:rPr>
+      </w:pPr>
+    </w:p>
+    <w:p>
+      <w:pPr>
+        <w:pStyle w:val="a5"/>
+        <w:rPr>
+          <w:rFonts w:ascii="Times New Roman" w:hAnsi="Times New Roman" w:cs="Times New Roman"/>
+          <w:b/>
+          <w:sz w:val="28"/>
+          <w:szCs w:val="28"/>
+          <w:lang w:val="en-US"/>
+        </w:rPr>
+      </w:pPr>
+      <w:proofErr w:type="spellStart"/>
+      <w:r>
+        <w:rPr>
+          <w:rFonts w:ascii="Times New Roman" w:hAnsi="Times New Roman" w:cs="Times New Roman"/>
+          <w:b/>
+          <w:sz w:val="28"/>
+          <w:szCs w:val="28"/>
+          <w:lang w:val="ru-RU"/>
+        </w:rPr>
+        <w:t>Висновки</w:t>
+      </w:r>
+      <w:proofErr w:type="spellEnd"/>
+      <w:r>
+        <w:rPr>
+          <w:rFonts w:ascii="Times New Roman" w:hAnsi="Times New Roman" w:cs="Times New Roman"/>
+          <w:b/>
+          <w:sz w:val="28"/>
+          <w:szCs w:val="28"/>
+          <w:lang w:val="ru-RU"/>
+        </w:rPr>
+        <w:t>:</w:t>
+      </w:r>
+      <w:r>
+        <w:rPr>
+          <w:rFonts w:ascii="Times New Roman" w:hAnsi="Times New Roman" w:cs="Times New Roman"/>
+          <w:b/>
+          <w:sz w:val="28"/>
+          <w:szCs w:val="28"/>
+          <w:lang w:val="ru-RU"/>
+        </w:rPr>
+        <w:t xml:space="preserve"> </w:t>
+      </w:r>
+      <w:r>
+        <w:rPr>
+          <w:rFonts w:ascii="Times New Roman" w:hAnsi="Times New Roman" w:cs="Times New Roman"/>
+          <w:b/>
+          <w:color w:val="FF0000"/>
+          <w:sz w:val="28"/>
+          <w:szCs w:val="28"/>
+          <w:lang w:val="en-US"/>
+        </w:rPr>
+        <w:t>(</w:t>
+      </w:r>
+      <w:proofErr w:type="spellStart"/>
+      <w:r>
+        <w:rPr>
+          <w:rFonts w:ascii="Times New Roman" w:hAnsi="Times New Roman" w:cs="Times New Roman"/>
+          <w:b/>
+          <w:color w:val="FF0000"/>
+          <w:sz w:val="28"/>
+          <w:szCs w:val="28"/>
+          <w:lang w:val="en-US"/>
+        </w:rPr>
+        <w:t>Kochubei</w:t>
+      </w:r>
+      <w:proofErr w:type="spellEnd"/>
+      <w:r>
+        <w:rPr>
+          <w:rFonts w:ascii="Times New Roman" w:hAnsi="Times New Roman" w:cs="Times New Roman"/>
+          <w:b/>
+          <w:color w:val="FF0000"/>
+          <w:sz w:val="28"/>
+          <w:szCs w:val="28"/>
+          <w:lang w:val="en-US"/>
+        </w:rPr>
+        <w:t xml:space="preserve"> S.</w:t>
+      </w:r>
+      <w:bookmarkStart w:id="0" w:name="_GoBack"/>
+      <w:r>
+        <w:rPr>
+          <w:rFonts w:ascii="Times New Roman" w:hAnsi="Times New Roman" w:cs="Times New Roman"/>
+          <w:b/>
+          <w:color w:val="000000" w:themeColor="text1"/>
+          <w:sz w:val="28"/>
+          <w:szCs w:val="28"/>
+          <w:lang w:val="en-US"/>
+        </w:rPr>
+        <w:t>)</w:t>
+      </w:r>
+      <w:bookmarkEnd w:id="0"/>
+    </w:p>
+    <w:p>
+      <w:pPr>
+        <w:pStyle w:val="a5"/>
+        <w:rPr>
+          <w:rFonts w:ascii="Times New Roman" w:hAnsi="Times New Roman" w:cs="Times New Roman"/>
+          <w:sz w:val="28"/>
+          <w:szCs w:val="28"/>
+          <w:lang w:val="ru-RU"/>
+        </w:rPr>
+      </w:pPr>
+    </w:p>
+    <w:p>
+      <w:pPr>
+        <w:rPr>
+          <w:rFonts w:ascii="Times New Roman" w:hAnsi="Times New Roman" w:cs="Times New Roman"/>
+          <w:sz w:val="28"/>
+          <w:szCs w:val="28"/>
+        </w:rPr>
+      </w:pPr>
+      <w:proofErr w:type="spellStart"/>
+      <w:r>
+        <w:rPr>
+          <w:rFonts w:ascii="Times New Roman" w:hAnsi="Times New Roman" w:cs="Times New Roman"/>
+          <w:sz w:val="28"/>
+          <w:szCs w:val="28"/>
+        </w:rPr>
+        <w:t>In</w:t>
+      </w:r>
+      <w:proofErr w:type="spellEnd"/>
+      <w:r>
+        <w:rPr>
+          <w:rFonts w:ascii="Times New Roman" w:hAnsi="Times New Roman" w:cs="Times New Roman"/>
+          <w:sz w:val="28"/>
+          <w:szCs w:val="28"/>
+        </w:rPr>
+        <w:t xml:space="preserve"> </w:t>
+      </w:r>
+      <w:proofErr w:type="spellStart"/>
+      <w:r>
+        <w:rPr>
+          <w:rFonts w:ascii="Times New Roman" w:hAnsi="Times New Roman" w:cs="Times New Roman"/>
+          <w:sz w:val="28"/>
+          <w:szCs w:val="28"/>
+        </w:rPr>
+        <w:t>this</w:t>
+      </w:r>
+      <w:proofErr w:type="spellEnd"/>
+      <w:r>
+        <w:rPr>
+          <w:rFonts w:ascii="Times New Roman" w:hAnsi="Times New Roman" w:cs="Times New Roman"/>
+          <w:sz w:val="28"/>
+          <w:szCs w:val="28"/>
+        </w:rPr>
+        <w:t xml:space="preserve"> </w:t>
+      </w:r>
+      <w:proofErr w:type="spellStart"/>
+      <w:r>
+        <w:rPr>
+          <w:rFonts w:ascii="Times New Roman" w:hAnsi="Times New Roman" w:cs="Times New Roman"/>
+          <w:sz w:val="28"/>
+          <w:szCs w:val="28"/>
+        </w:rPr>
+        <w:t>task</w:t>
+      </w:r>
+      <w:proofErr w:type="spellEnd"/>
+      <w:r>
+        <w:rPr>
+          <w:rFonts w:ascii="Times New Roman" w:hAnsi="Times New Roman" w:cs="Times New Roman"/>
+          <w:sz w:val="28"/>
+          <w:szCs w:val="28"/>
+        </w:rPr>
+        <w:t xml:space="preserve">, </w:t>
+      </w:r>
+      <w:proofErr w:type="spellStart"/>
+      <w:r>
+        <w:rPr>
+          <w:rFonts w:ascii="Times New Roman" w:hAnsi="Times New Roman" w:cs="Times New Roman"/>
+          <w:sz w:val="28"/>
+          <w:szCs w:val="28"/>
+        </w:rPr>
+        <w:t>we</w:t>
+      </w:r>
+      <w:proofErr w:type="spellEnd"/>
+      <w:r>
+        <w:rPr>
+          <w:rFonts w:ascii="Times New Roman" w:hAnsi="Times New Roman" w:cs="Times New Roman"/>
+          <w:sz w:val="28"/>
+          <w:szCs w:val="28"/>
+        </w:rPr>
+        <w:t xml:space="preserve"> </w:t>
+      </w:r>
+      <w:proofErr w:type="spellStart"/>
+      <w:r>
+        <w:rPr>
+          <w:rFonts w:ascii="Times New Roman" w:hAnsi="Times New Roman" w:cs="Times New Roman"/>
+          <w:sz w:val="28"/>
+          <w:szCs w:val="28"/>
+        </w:rPr>
+        <w:t>learned</w:t>
+      </w:r>
+      <w:proofErr w:type="spellEnd"/>
+      <w:r>
+        <w:rPr>
+          <w:rFonts w:ascii="Times New Roman" w:hAnsi="Times New Roman" w:cs="Times New Roman"/>
+          <w:sz w:val="28"/>
+          <w:szCs w:val="28"/>
+        </w:rPr>
+        <w:t xml:space="preserve"> </w:t>
+      </w:r>
+      <w:proofErr w:type="spellStart"/>
+      <w:r>
+        <w:rPr>
+          <w:rFonts w:ascii="Times New Roman" w:hAnsi="Times New Roman" w:cs="Times New Roman"/>
+          <w:sz w:val="28"/>
+          <w:szCs w:val="28"/>
+        </w:rPr>
+        <w:t>how</w:t>
+      </w:r>
+      <w:proofErr w:type="spellEnd"/>
+      <w:r>
+        <w:rPr>
+          <w:rFonts w:ascii="Times New Roman" w:hAnsi="Times New Roman" w:cs="Times New Roman"/>
+          <w:sz w:val="28"/>
+          <w:szCs w:val="28"/>
+        </w:rPr>
+        <w:t xml:space="preserve"> </w:t>
+      </w:r>
+      <w:proofErr w:type="spellStart"/>
+      <w:r>
+        <w:rPr>
+          <w:rFonts w:ascii="Times New Roman" w:hAnsi="Times New Roman" w:cs="Times New Roman"/>
+          <w:sz w:val="28"/>
+          <w:szCs w:val="28"/>
+        </w:rPr>
+        <w:t>to</w:t>
+      </w:r>
+      <w:proofErr w:type="spellEnd"/>
+      <w:r>
+        <w:rPr>
+          <w:rFonts w:ascii="Times New Roman" w:hAnsi="Times New Roman" w:cs="Times New Roman"/>
+          <w:sz w:val="28"/>
+          <w:szCs w:val="28"/>
+        </w:rPr>
+        <w:t xml:space="preserve"> </w:t>
+      </w:r>
+      <w:proofErr w:type="spellStart"/>
+      <w:r>
+        <w:rPr>
+          <w:rFonts w:ascii="Times New Roman" w:hAnsi="Times New Roman" w:cs="Times New Roman"/>
+          <w:sz w:val="28"/>
+          <w:szCs w:val="28"/>
+        </w:rPr>
+        <w:t>install</w:t>
+      </w:r>
+      <w:proofErr w:type="spellEnd"/>
+      <w:r>
+        <w:rPr>
+          <w:rFonts w:ascii="Times New Roman" w:hAnsi="Times New Roman" w:cs="Times New Roman"/>
+          <w:sz w:val="28"/>
+          <w:szCs w:val="28"/>
+        </w:rPr>
+        <w:t xml:space="preserve"> </w:t>
+      </w:r>
+      <w:proofErr w:type="spellStart"/>
+      <w:r>
+        <w:rPr>
+          <w:rFonts w:ascii="Times New Roman" w:hAnsi="Times New Roman" w:cs="Times New Roman"/>
+          <w:sz w:val="28"/>
+          <w:szCs w:val="28"/>
+        </w:rPr>
+        <w:t>and</w:t>
+      </w:r>
+      <w:proofErr w:type="spellEnd"/>
+      <w:r>
+        <w:rPr>
+          <w:rFonts w:ascii="Times New Roman" w:hAnsi="Times New Roman" w:cs="Times New Roman"/>
+          <w:sz w:val="28"/>
+          <w:szCs w:val="28"/>
+        </w:rPr>
+        <w:t xml:space="preserve"> </w:t>
+      </w:r>
+      <w:proofErr w:type="spellStart"/>
+      <w:r>
+        <w:rPr>
+          <w:rFonts w:ascii="Times New Roman" w:hAnsi="Times New Roman" w:cs="Times New Roman"/>
+          <w:sz w:val="28"/>
+          <w:szCs w:val="28"/>
+        </w:rPr>
+        <w:t>use</w:t>
+      </w:r>
+      <w:proofErr w:type="spellEnd"/>
+      <w:r>
+        <w:rPr>
+          <w:rFonts w:ascii="Times New Roman" w:hAnsi="Times New Roman" w:cs="Times New Roman"/>
+          <w:sz w:val="28"/>
+          <w:szCs w:val="28"/>
+        </w:rPr>
+        <w:t xml:space="preserve"> a </w:t>
+      </w:r>
+      <w:proofErr w:type="spellStart"/>
+      <w:r>
+        <w:rPr>
+          <w:rFonts w:ascii="Times New Roman" w:hAnsi="Times New Roman" w:cs="Times New Roman"/>
+          <w:sz w:val="28"/>
+          <w:szCs w:val="28"/>
+        </w:rPr>
+        <w:t>Type</w:t>
+      </w:r>
+      <w:proofErr w:type="spellEnd"/>
+      <w:r>
+        <w:rPr>
+          <w:rFonts w:ascii="Times New Roman" w:hAnsi="Times New Roman" w:cs="Times New Roman"/>
+          <w:sz w:val="28"/>
+          <w:szCs w:val="28"/>
+        </w:rPr>
+        <w:t xml:space="preserve">-II </w:t>
+      </w:r>
+      <w:proofErr w:type="spellStart"/>
+      <w:r>
+        <w:rPr>
+          <w:rFonts w:ascii="Times New Roman" w:hAnsi="Times New Roman" w:cs="Times New Roman"/>
+          <w:sz w:val="28"/>
+          <w:szCs w:val="28"/>
+        </w:rPr>
+        <w:t>hypervisor</w:t>
+      </w:r>
+      <w:proofErr w:type="spellEnd"/>
+      <w:r>
+        <w:rPr>
+          <w:rFonts w:ascii="Times New Roman" w:hAnsi="Times New Roman" w:cs="Times New Roman"/>
+          <w:sz w:val="28"/>
+          <w:szCs w:val="28"/>
+        </w:rPr>
+        <w:t xml:space="preserve"> </w:t>
+      </w:r>
+      <w:proofErr w:type="spellStart"/>
+      <w:r>
+        <w:rPr>
+          <w:rFonts w:ascii="Times New Roman" w:hAnsi="Times New Roman" w:cs="Times New Roman"/>
+          <w:sz w:val="28"/>
+          <w:szCs w:val="28"/>
+        </w:rPr>
+        <w:t>such</w:t>
+      </w:r>
+      <w:proofErr w:type="spellEnd"/>
+      <w:r>
+        <w:rPr>
+          <w:rFonts w:ascii="Times New Roman" w:hAnsi="Times New Roman" w:cs="Times New Roman"/>
+          <w:sz w:val="28"/>
+          <w:szCs w:val="28"/>
+        </w:rPr>
+        <w:t xml:space="preserve"> </w:t>
+      </w:r>
+      <w:proofErr w:type="spellStart"/>
+      <w:r>
+        <w:rPr>
+          <w:rFonts w:ascii="Times New Roman" w:hAnsi="Times New Roman" w:cs="Times New Roman"/>
+          <w:sz w:val="28"/>
+          <w:szCs w:val="28"/>
+        </w:rPr>
+        <w:t>as</w:t>
+      </w:r>
+      <w:proofErr w:type="spellEnd"/>
+      <w:r>
+        <w:rPr>
+          <w:rFonts w:ascii="Times New Roman" w:hAnsi="Times New Roman" w:cs="Times New Roman"/>
+          <w:sz w:val="28"/>
+          <w:szCs w:val="28"/>
+        </w:rPr>
+        <w:t xml:space="preserve"> </w:t>
+      </w:r>
+      <w:proofErr w:type="spellStart"/>
+      <w:r>
+        <w:rPr>
+          <w:rFonts w:ascii="Times New Roman" w:hAnsi="Times New Roman" w:cs="Times New Roman"/>
+          <w:sz w:val="28"/>
+          <w:szCs w:val="28"/>
+        </w:rPr>
+        <w:t>VirtualBox</w:t>
+      </w:r>
+      <w:proofErr w:type="spellEnd"/>
+      <w:r>
+        <w:rPr>
+          <w:rFonts w:ascii="Times New Roman" w:hAnsi="Times New Roman" w:cs="Times New Roman"/>
+          <w:sz w:val="28"/>
+          <w:szCs w:val="28"/>
+        </w:rPr>
+        <w:t xml:space="preserve">, </w:t>
+      </w:r>
+      <w:proofErr w:type="spellStart"/>
+      <w:r>
+        <w:rPr>
+          <w:rFonts w:ascii="Times New Roman" w:hAnsi="Times New Roman" w:cs="Times New Roman"/>
+          <w:sz w:val="28"/>
+          <w:szCs w:val="28"/>
+        </w:rPr>
+        <w:t>VMWare</w:t>
+      </w:r>
+      <w:proofErr w:type="spellEnd"/>
+      <w:r>
+        <w:rPr>
+          <w:rFonts w:ascii="Times New Roman" w:hAnsi="Times New Roman" w:cs="Times New Roman"/>
+          <w:sz w:val="28"/>
+          <w:szCs w:val="28"/>
+        </w:rPr>
+        <w:t xml:space="preserve"> </w:t>
+      </w:r>
+      <w:proofErr w:type="spellStart"/>
+      <w:r>
+        <w:rPr>
+          <w:rFonts w:ascii="Times New Roman" w:hAnsi="Times New Roman" w:cs="Times New Roman"/>
+          <w:sz w:val="28"/>
+          <w:szCs w:val="28"/>
+        </w:rPr>
+        <w:t>Workstation</w:t>
+      </w:r>
+      <w:proofErr w:type="spellEnd"/>
+      <w:r>
+        <w:rPr>
+          <w:rFonts w:ascii="Times New Roman" w:hAnsi="Times New Roman" w:cs="Times New Roman"/>
+          <w:sz w:val="28"/>
+          <w:szCs w:val="28"/>
+        </w:rPr>
+        <w:t xml:space="preserve">, </w:t>
+      </w:r>
+      <w:proofErr w:type="spellStart"/>
+      <w:r>
+        <w:rPr>
+          <w:rFonts w:ascii="Times New Roman" w:hAnsi="Times New Roman" w:cs="Times New Roman"/>
+          <w:sz w:val="28"/>
+          <w:szCs w:val="28"/>
+        </w:rPr>
+        <w:t>or</w:t>
+      </w:r>
+      <w:proofErr w:type="spellEnd"/>
+      <w:r>
+        <w:rPr>
+          <w:rFonts w:ascii="Times New Roman" w:hAnsi="Times New Roman" w:cs="Times New Roman"/>
+          <w:sz w:val="28"/>
+          <w:szCs w:val="28"/>
+        </w:rPr>
+        <w:t xml:space="preserve"> </w:t>
+      </w:r>
+      <w:proofErr w:type="spellStart"/>
+      <w:r>
+        <w:rPr>
+          <w:rFonts w:ascii="Times New Roman" w:hAnsi="Times New Roman" w:cs="Times New Roman"/>
+          <w:sz w:val="28"/>
+          <w:szCs w:val="28"/>
+        </w:rPr>
+        <w:t>Hyper</w:t>
+      </w:r>
+      <w:proofErr w:type="spellEnd"/>
+      <w:r>
+        <w:rPr>
+          <w:rFonts w:ascii="Times New Roman" w:hAnsi="Times New Roman" w:cs="Times New Roman"/>
+          <w:sz w:val="28"/>
+          <w:szCs w:val="28"/>
+        </w:rPr>
+        <w:t xml:space="preserve">-V </w:t>
+      </w:r>
+      <w:proofErr w:type="spellStart"/>
+      <w:r>
+        <w:rPr>
+          <w:rFonts w:ascii="Times New Roman" w:hAnsi="Times New Roman" w:cs="Times New Roman"/>
+          <w:sz w:val="28"/>
+          <w:szCs w:val="28"/>
+        </w:rPr>
+        <w:t>on</w:t>
+      </w:r>
+      <w:proofErr w:type="spellEnd"/>
+      <w:r>
+        <w:rPr>
+          <w:rFonts w:ascii="Times New Roman" w:hAnsi="Times New Roman" w:cs="Times New Roman"/>
+          <w:sz w:val="28"/>
+          <w:szCs w:val="28"/>
+        </w:rPr>
+        <w:t xml:space="preserve"> a </w:t>
+      </w:r>
+      <w:proofErr w:type="spellStart"/>
+      <w:r>
+        <w:rPr>
+          <w:rFonts w:ascii="Times New Roman" w:hAnsi="Times New Roman" w:cs="Times New Roman"/>
+          <w:sz w:val="28"/>
+          <w:szCs w:val="28"/>
+        </w:rPr>
+        <w:t>home</w:t>
+      </w:r>
+      <w:proofErr w:type="spellEnd"/>
+      <w:r>
+        <w:rPr>
+          <w:rFonts w:ascii="Times New Roman" w:hAnsi="Times New Roman" w:cs="Times New Roman"/>
+          <w:sz w:val="28"/>
+          <w:szCs w:val="28"/>
+        </w:rPr>
+        <w:t xml:space="preserve"> </w:t>
+      </w:r>
+      <w:proofErr w:type="spellStart"/>
+      <w:r>
+        <w:rPr>
+          <w:rFonts w:ascii="Times New Roman" w:hAnsi="Times New Roman" w:cs="Times New Roman"/>
+          <w:sz w:val="28"/>
+          <w:szCs w:val="28"/>
+        </w:rPr>
+        <w:t>workstation</w:t>
+      </w:r>
+      <w:proofErr w:type="spellEnd"/>
+      <w:r>
+        <w:rPr>
+          <w:rFonts w:ascii="Times New Roman" w:hAnsi="Times New Roman" w:cs="Times New Roman"/>
+          <w:sz w:val="28"/>
+          <w:szCs w:val="28"/>
+        </w:rPr>
+        <w:t>.</w:t>
+      </w:r>
+    </w:p>
+    <w:p>
+      <w:pPr>
+        <w:rPr>
+          <w:rFonts w:ascii="Times New Roman" w:hAnsi="Times New Roman" w:cs="Times New Roman"/>
+          <w:sz w:val="28"/>
+          <w:szCs w:val="28"/>
+          <w:lang w:val="en-US"/>
+        </w:rPr>
+      </w:pPr>
+      <w:r>
+        <w:rPr>
+          <w:rFonts w:ascii="Times New Roman" w:hAnsi="Times New Roman" w:cs="Times New Roman"/>
+          <w:sz w:val="28"/>
+          <w:szCs w:val="28"/>
+          <w:lang w:val="en-US"/>
+        </w:rPr>
+        <w:t>We explored the steps involved in creating virtual machines, configuring hardware settings, setting up network connections, and enabling external storage like flash drives.</w:t>
+      </w:r>
+    </w:p>
+    <w:p>
+      <w:pPr>
+        <w:rPr>
+          <w:rFonts w:ascii="Times New Roman" w:hAnsi="Times New Roman" w:cs="Times New Roman"/>
+          <w:sz w:val="28"/>
+          <w:szCs w:val="28"/>
+          <w:lang w:val="en-US"/>
+        </w:rPr>
+      </w:pPr>
+      <w:r>
+        <w:rPr>
+          <w:rFonts w:ascii="Times New Roman" w:hAnsi="Times New Roman" w:cs="Times New Roman"/>
+          <w:sz w:val="28"/>
+          <w:szCs w:val="28"/>
+          <w:lang w:val="en-US"/>
+        </w:rPr>
+        <w:t>Additionally, we installed a GNU/Linux distribution with a graphical user interface in one virtual machine and set up a minimal Linux s</w:t>
+      </w:r>
+      <w:r>
+        <w:rPr>
+          <w:rFonts w:ascii="Times New Roman" w:hAnsi="Times New Roman" w:cs="Times New Roman"/>
+          <w:sz w:val="28"/>
+          <w:szCs w:val="28"/>
+          <w:lang w:val="en-US"/>
+        </w:rPr>
+        <w:t>ystem without a GUI in another.</w:t>
+      </w:r>
+    </w:p>
+    <w:p>
+      <w:pPr>
+        <w:rPr>
+          <w:rFonts w:ascii="Times New Roman" w:hAnsi="Times New Roman" w:cs="Times New Roman"/>
+          <w:sz w:val="28"/>
+          <w:szCs w:val="28"/>
+          <w:lang w:val="en-US"/>
+        </w:rPr>
+      </w:pPr>
+      <w:r>
+        <w:rPr>
+          <w:rFonts w:ascii="Times New Roman" w:hAnsi="Times New Roman" w:cs="Times New Roman"/>
+          <w:sz w:val="28"/>
+          <w:szCs w:val="28"/>
+          <w:lang w:val="en-US"/>
+        </w:rPr>
+        <w:t xml:space="preserve">Afterward, we installed the GNOME desktop environment and compared it to another desktop environment, assessing their resource usage, design, and flexibility. </w:t>
+      </w:r>
+    </w:p>
+    <w:p>
+      <w:pPr>
+        <w:rPr>
+          <w:rFonts w:ascii="Times New Roman" w:hAnsi="Times New Roman" w:cs="Times New Roman"/>
+          <w:sz w:val="28"/>
+          <w:szCs w:val="28"/>
+          <w:lang w:val="en-US"/>
+        </w:rPr>
+      </w:pPr>
+      <w:r>
+        <w:rPr>
+          <w:rFonts w:ascii="Times New Roman" w:hAnsi="Times New Roman" w:cs="Times New Roman"/>
+          <w:sz w:val="28"/>
+          <w:szCs w:val="28"/>
+          <w:lang w:val="en-US"/>
+        </w:rPr>
+        <w:t>This exercise provided hands-on experience with virtualization, system setup, and desktop environment comparison.</w:t>
+      </w:r>
+    </w:p>
     <w:sectPr>
       <w:pgSz w:w="11909" w:h="16834"/>
       <w:pgMar w:top="1440" w:right="1440" w:bottom="1440" w:left="1440" w:header="720" w:footer="720" w:gutter="0"/>
@@ -2056,6 +3911,155 @@
 <file path=word/numbering.xml><?xml version="1.0" encoding="utf-8"?>
 <w:numbering xmlns:wpc="http://schemas.microsoft.com/office/word/2010/wordprocessingCanvas" xmlns:cx="http://schemas.microsoft.com/office/drawing/2014/chartex" xmlns:cx1="http://schemas.microsoft.com/office/drawing/2015/9/8/chartex" xmlns:mc="http://schemas.openxmlformats.org/markup-compatibility/2006" xmlns:o="urn:schemas-microsoft-com:office:office" xmlns:r="http://schemas.openxmlformats.org/officeDocument/2006/relationships" xmlns:m="http://schemas.openxmlformats.org/officeDocument/2006/math" xmlns:v="urn:schemas-microsoft-com:vml" xmlns:wp14="http://schemas.microsoft.com/office/word/2010/wordprocessingDrawing" xmlns:wp="http://schemas.openxmlformats.org/drawingml/2006/wordprocessingDrawing" xmlns:w10="urn:schemas-microsoft-com:office:word" xmlns:w="http://schemas.openxmlformats.org/wordprocessingml/2006/main" xmlns:w14="http://schemas.microsoft.com/office/word/2010/wordml" xmlns:w15="http://schemas.microsoft.com/office/word/2012/wordml" xmlns:w16se="http://schemas.microsoft.com/office/word/2015/wordml/symex" xmlns:wpg="http://schemas.microsoft.com/office/word/2010/wordprocessingGroup" xmlns:wpi="http://schemas.microsoft.com/office/word/2010/wordprocessingInk" xmlns:wne="http://schemas.microsoft.com/office/word/2006/wordml" xmlns:wps="http://schemas.microsoft.com/office/word/2010/wordprocessingShape" mc:Ignorable="w14 w15 w16se wp14">
   <w:abstractNum w:abstractNumId="0" w15:restartNumberingAfterBreak="0">
+    <w:nsid w:val="04FB400F"/>
+    <w:multiLevelType w:val="multilevel"/>
+    <w:tmpl w:val="9E3E5568"/>
+    <w:lvl w:ilvl="0">
+      <w:start w:val="1"/>
+      <w:numFmt w:val="bullet"/>
+      <w:lvlText w:val=""/>
+      <w:lvlJc w:val="left"/>
+      <w:pPr>
+        <w:tabs>
+          <w:tab w:val="num" w:pos="720"/>
+        </w:tabs>
+        <w:ind w:left="720" w:hanging="360"/>
+      </w:pPr>
+      <w:rPr>
+        <w:rFonts w:ascii="Symbol" w:hAnsi="Symbol" w:hint="default"/>
+        <w:sz w:val="20"/>
+      </w:rPr>
+    </w:lvl>
+    <w:lvl w:ilvl="1">
+      <w:start w:val="1"/>
+      <w:numFmt w:val="bullet"/>
+      <w:lvlText w:val="o"/>
+      <w:lvlJc w:val="left"/>
+      <w:pPr>
+        <w:tabs>
+          <w:tab w:val="num" w:pos="1440"/>
+        </w:tabs>
+        <w:ind w:left="1440" w:hanging="360"/>
+      </w:pPr>
+      <w:rPr>
+        <w:rFonts w:ascii="Courier New" w:hAnsi="Courier New" w:hint="default"/>
+        <w:sz w:val="20"/>
+      </w:rPr>
+    </w:lvl>
+    <w:lvl w:ilvl="2" w:tentative="1">
+      <w:start w:val="1"/>
+      <w:numFmt w:val="bullet"/>
+      <w:lvlText w:val=""/>
+      <w:lvlJc w:val="left"/>
+      <w:pPr>
+        <w:tabs>
+          <w:tab w:val="num" w:pos="2160"/>
+        </w:tabs>
+        <w:ind w:left="2160" w:hanging="360"/>
+      </w:pPr>
+      <w:rPr>
+        <w:rFonts w:ascii="Wingdings" w:hAnsi="Wingdings" w:hint="default"/>
+        <w:sz w:val="20"/>
+      </w:rPr>
+    </w:lvl>
+    <w:lvl w:ilvl="3" w:tentative="1">
+      <w:start w:val="1"/>
+      <w:numFmt w:val="bullet"/>
+      <w:lvlText w:val=""/>
+      <w:lvlJc w:val="left"/>
+      <w:pPr>
+        <w:tabs>
+          <w:tab w:val="num" w:pos="2880"/>
+        </w:tabs>
+        <w:ind w:left="2880" w:hanging="360"/>
+      </w:pPr>
+      <w:rPr>
+        <w:rFonts w:ascii="Wingdings" w:hAnsi="Wingdings" w:hint="default"/>
+        <w:sz w:val="20"/>
+      </w:rPr>
+    </w:lvl>
+    <w:lvl w:ilvl="4" w:tentative="1">
+      <w:start w:val="1"/>
+      <w:numFmt w:val="bullet"/>
+      <w:lvlText w:val=""/>
+      <w:lvlJc w:val="left"/>
+      <w:pPr>
+        <w:tabs>
+          <w:tab w:val="num" w:pos="3600"/>
+        </w:tabs>
+        <w:ind w:left="3600" w:hanging="360"/>
+      </w:pPr>
+      <w:rPr>
+        <w:rFonts w:ascii="Wingdings" w:hAnsi="Wingdings" w:hint="default"/>
+        <w:sz w:val="20"/>
+      </w:rPr>
+    </w:lvl>
+    <w:lvl w:ilvl="5" w:tentative="1">
+      <w:start w:val="1"/>
+      <w:numFmt w:val="bullet"/>
+      <w:lvlText w:val=""/>
+      <w:lvlJc w:val="left"/>
+      <w:pPr>
+        <w:tabs>
+          <w:tab w:val="num" w:pos="4320"/>
+        </w:tabs>
+        <w:ind w:left="4320" w:hanging="360"/>
+      </w:pPr>
+      <w:rPr>
+        <w:rFonts w:ascii="Wingdings" w:hAnsi="Wingdings" w:hint="default"/>
+        <w:sz w:val="20"/>
+      </w:rPr>
+    </w:lvl>
+    <w:lvl w:ilvl="6" w:tentative="1">
+      <w:start w:val="1"/>
+      <w:numFmt w:val="bullet"/>
+      <w:lvlText w:val=""/>
+      <w:lvlJc w:val="left"/>
+      <w:pPr>
+        <w:tabs>
+          <w:tab w:val="num" w:pos="5040"/>
+        </w:tabs>
+        <w:ind w:left="5040" w:hanging="360"/>
+      </w:pPr>
+      <w:rPr>
+        <w:rFonts w:ascii="Wingdings" w:hAnsi="Wingdings" w:hint="default"/>
+        <w:sz w:val="20"/>
+      </w:rPr>
+    </w:lvl>
+    <w:lvl w:ilvl="7" w:tentative="1">
+      <w:start w:val="1"/>
+      <w:numFmt w:val="bullet"/>
+      <w:lvlText w:val=""/>
+      <w:lvlJc w:val="left"/>
+      <w:pPr>
+        <w:tabs>
+          <w:tab w:val="num" w:pos="5760"/>
+        </w:tabs>
+        <w:ind w:left="5760" w:hanging="360"/>
+      </w:pPr>
+      <w:rPr>
+        <w:rFonts w:ascii="Wingdings" w:hAnsi="Wingdings" w:hint="default"/>
+        <w:sz w:val="20"/>
+      </w:rPr>
+    </w:lvl>
+    <w:lvl w:ilvl="8" w:tentative="1">
+      <w:start w:val="1"/>
+      <w:numFmt w:val="bullet"/>
+      <w:lvlText w:val=""/>
+      <w:lvlJc w:val="left"/>
+      <w:pPr>
+        <w:tabs>
+          <w:tab w:val="num" w:pos="6480"/>
+        </w:tabs>
+        <w:ind w:left="6480" w:hanging="360"/>
+      </w:pPr>
+      <w:rPr>
+        <w:rFonts w:ascii="Wingdings" w:hAnsi="Wingdings" w:hint="default"/>
+        <w:sz w:val="20"/>
+      </w:rPr>
+    </w:lvl>
+  </w:abstractNum>
+  <w:abstractNum w:abstractNumId="1" w15:restartNumberingAfterBreak="0">
     <w:nsid w:val="0BAF5E48"/>
     <w:multiLevelType w:val="hybridMultilevel"/>
     <w:tmpl w:val="AD54F648"/>
@@ -2144,7 +4148,305 @@
       </w:pPr>
     </w:lvl>
   </w:abstractNum>
-  <w:abstractNum w:abstractNumId="1" w15:restartNumberingAfterBreak="0">
+  <w:abstractNum w:abstractNumId="2" w15:restartNumberingAfterBreak="0">
+    <w:nsid w:val="0C16597E"/>
+    <w:multiLevelType w:val="multilevel"/>
+    <w:tmpl w:val="DE5AB878"/>
+    <w:lvl w:ilvl="0">
+      <w:start w:val="1"/>
+      <w:numFmt w:val="bullet"/>
+      <w:lvlText w:val=""/>
+      <w:lvlJc w:val="left"/>
+      <w:pPr>
+        <w:tabs>
+          <w:tab w:val="num" w:pos="720"/>
+        </w:tabs>
+        <w:ind w:left="720" w:hanging="360"/>
+      </w:pPr>
+      <w:rPr>
+        <w:rFonts w:ascii="Symbol" w:hAnsi="Symbol" w:hint="default"/>
+        <w:sz w:val="20"/>
+      </w:rPr>
+    </w:lvl>
+    <w:lvl w:ilvl="1">
+      <w:start w:val="1"/>
+      <w:numFmt w:val="bullet"/>
+      <w:lvlText w:val="o"/>
+      <w:lvlJc w:val="left"/>
+      <w:pPr>
+        <w:tabs>
+          <w:tab w:val="num" w:pos="1440"/>
+        </w:tabs>
+        <w:ind w:left="1440" w:hanging="360"/>
+      </w:pPr>
+      <w:rPr>
+        <w:rFonts w:ascii="Courier New" w:hAnsi="Courier New" w:hint="default"/>
+        <w:sz w:val="20"/>
+      </w:rPr>
+    </w:lvl>
+    <w:lvl w:ilvl="2" w:tentative="1">
+      <w:start w:val="1"/>
+      <w:numFmt w:val="bullet"/>
+      <w:lvlText w:val=""/>
+      <w:lvlJc w:val="left"/>
+      <w:pPr>
+        <w:tabs>
+          <w:tab w:val="num" w:pos="2160"/>
+        </w:tabs>
+        <w:ind w:left="2160" w:hanging="360"/>
+      </w:pPr>
+      <w:rPr>
+        <w:rFonts w:ascii="Wingdings" w:hAnsi="Wingdings" w:hint="default"/>
+        <w:sz w:val="20"/>
+      </w:rPr>
+    </w:lvl>
+    <w:lvl w:ilvl="3" w:tentative="1">
+      <w:start w:val="1"/>
+      <w:numFmt w:val="bullet"/>
+      <w:lvlText w:val=""/>
+      <w:lvlJc w:val="left"/>
+      <w:pPr>
+        <w:tabs>
+          <w:tab w:val="num" w:pos="2880"/>
+        </w:tabs>
+        <w:ind w:left="2880" w:hanging="360"/>
+      </w:pPr>
+      <w:rPr>
+        <w:rFonts w:ascii="Wingdings" w:hAnsi="Wingdings" w:hint="default"/>
+        <w:sz w:val="20"/>
+      </w:rPr>
+    </w:lvl>
+    <w:lvl w:ilvl="4" w:tentative="1">
+      <w:start w:val="1"/>
+      <w:numFmt w:val="bullet"/>
+      <w:lvlText w:val=""/>
+      <w:lvlJc w:val="left"/>
+      <w:pPr>
+        <w:tabs>
+          <w:tab w:val="num" w:pos="3600"/>
+        </w:tabs>
+        <w:ind w:left="3600" w:hanging="360"/>
+      </w:pPr>
+      <w:rPr>
+        <w:rFonts w:ascii="Wingdings" w:hAnsi="Wingdings" w:hint="default"/>
+        <w:sz w:val="20"/>
+      </w:rPr>
+    </w:lvl>
+    <w:lvl w:ilvl="5" w:tentative="1">
+      <w:start w:val="1"/>
+      <w:numFmt w:val="bullet"/>
+      <w:lvlText w:val=""/>
+      <w:lvlJc w:val="left"/>
+      <w:pPr>
+        <w:tabs>
+          <w:tab w:val="num" w:pos="4320"/>
+        </w:tabs>
+        <w:ind w:left="4320" w:hanging="360"/>
+      </w:pPr>
+      <w:rPr>
+        <w:rFonts w:ascii="Wingdings" w:hAnsi="Wingdings" w:hint="default"/>
+        <w:sz w:val="20"/>
+      </w:rPr>
+    </w:lvl>
+    <w:lvl w:ilvl="6" w:tentative="1">
+      <w:start w:val="1"/>
+      <w:numFmt w:val="bullet"/>
+      <w:lvlText w:val=""/>
+      <w:lvlJc w:val="left"/>
+      <w:pPr>
+        <w:tabs>
+          <w:tab w:val="num" w:pos="5040"/>
+        </w:tabs>
+        <w:ind w:left="5040" w:hanging="360"/>
+      </w:pPr>
+      <w:rPr>
+        <w:rFonts w:ascii="Wingdings" w:hAnsi="Wingdings" w:hint="default"/>
+        <w:sz w:val="20"/>
+      </w:rPr>
+    </w:lvl>
+    <w:lvl w:ilvl="7" w:tentative="1">
+      <w:start w:val="1"/>
+      <w:numFmt w:val="bullet"/>
+      <w:lvlText w:val=""/>
+      <w:lvlJc w:val="left"/>
+      <w:pPr>
+        <w:tabs>
+          <w:tab w:val="num" w:pos="5760"/>
+        </w:tabs>
+        <w:ind w:left="5760" w:hanging="360"/>
+      </w:pPr>
+      <w:rPr>
+        <w:rFonts w:ascii="Wingdings" w:hAnsi="Wingdings" w:hint="default"/>
+        <w:sz w:val="20"/>
+      </w:rPr>
+    </w:lvl>
+    <w:lvl w:ilvl="8" w:tentative="1">
+      <w:start w:val="1"/>
+      <w:numFmt w:val="bullet"/>
+      <w:lvlText w:val=""/>
+      <w:lvlJc w:val="left"/>
+      <w:pPr>
+        <w:tabs>
+          <w:tab w:val="num" w:pos="6480"/>
+        </w:tabs>
+        <w:ind w:left="6480" w:hanging="360"/>
+      </w:pPr>
+      <w:rPr>
+        <w:rFonts w:ascii="Wingdings" w:hAnsi="Wingdings" w:hint="default"/>
+        <w:sz w:val="20"/>
+      </w:rPr>
+    </w:lvl>
+  </w:abstractNum>
+  <w:abstractNum w:abstractNumId="3" w15:restartNumberingAfterBreak="0">
+    <w:nsid w:val="2AF94CC3"/>
+    <w:multiLevelType w:val="multilevel"/>
+    <w:tmpl w:val="2EF24E32"/>
+    <w:lvl w:ilvl="0">
+      <w:start w:val="1"/>
+      <w:numFmt w:val="bullet"/>
+      <w:lvlText w:val=""/>
+      <w:lvlJc w:val="left"/>
+      <w:pPr>
+        <w:tabs>
+          <w:tab w:val="num" w:pos="720"/>
+        </w:tabs>
+        <w:ind w:left="720" w:hanging="360"/>
+      </w:pPr>
+      <w:rPr>
+        <w:rFonts w:ascii="Symbol" w:hAnsi="Symbol" w:hint="default"/>
+        <w:sz w:val="20"/>
+      </w:rPr>
+    </w:lvl>
+    <w:lvl w:ilvl="1">
+      <w:start w:val="1"/>
+      <w:numFmt w:val="bullet"/>
+      <w:lvlText w:val="o"/>
+      <w:lvlJc w:val="left"/>
+      <w:pPr>
+        <w:tabs>
+          <w:tab w:val="num" w:pos="1440"/>
+        </w:tabs>
+        <w:ind w:left="1440" w:hanging="360"/>
+      </w:pPr>
+      <w:rPr>
+        <w:rFonts w:ascii="Courier New" w:hAnsi="Courier New" w:hint="default"/>
+        <w:sz w:val="20"/>
+      </w:rPr>
+    </w:lvl>
+    <w:lvl w:ilvl="2" w:tentative="1">
+      <w:start w:val="1"/>
+      <w:numFmt w:val="bullet"/>
+      <w:lvlText w:val=""/>
+      <w:lvlJc w:val="left"/>
+      <w:pPr>
+        <w:tabs>
+          <w:tab w:val="num" w:pos="2160"/>
+        </w:tabs>
+        <w:ind w:left="2160" w:hanging="360"/>
+      </w:pPr>
+      <w:rPr>
+        <w:rFonts w:ascii="Wingdings" w:hAnsi="Wingdings" w:hint="default"/>
+        <w:sz w:val="20"/>
+      </w:rPr>
+    </w:lvl>
+    <w:lvl w:ilvl="3" w:tentative="1">
+      <w:start w:val="1"/>
+      <w:numFmt w:val="bullet"/>
+      <w:lvlText w:val=""/>
+      <w:lvlJc w:val="left"/>
+      <w:pPr>
+        <w:tabs>
+          <w:tab w:val="num" w:pos="2880"/>
+        </w:tabs>
+        <w:ind w:left="2880" w:hanging="360"/>
+      </w:pPr>
+      <w:rPr>
+        <w:rFonts w:ascii="Wingdings" w:hAnsi="Wingdings" w:hint="default"/>
+        <w:sz w:val="20"/>
+      </w:rPr>
+    </w:lvl>
+    <w:lvl w:ilvl="4" w:tentative="1">
+      <w:start w:val="1"/>
+      <w:numFmt w:val="bullet"/>
+      <w:lvlText w:val=""/>
+      <w:lvlJc w:val="left"/>
+      <w:pPr>
+        <w:tabs>
+          <w:tab w:val="num" w:pos="3600"/>
+        </w:tabs>
+        <w:ind w:left="3600" w:hanging="360"/>
+      </w:pPr>
+      <w:rPr>
+        <w:rFonts w:ascii="Wingdings" w:hAnsi="Wingdings" w:hint="default"/>
+        <w:sz w:val="20"/>
+      </w:rPr>
+    </w:lvl>
+    <w:lvl w:ilvl="5" w:tentative="1">
+      <w:start w:val="1"/>
+      <w:numFmt w:val="bullet"/>
+      <w:lvlText w:val=""/>
+      <w:lvlJc w:val="left"/>
+      <w:pPr>
+        <w:tabs>
+          <w:tab w:val="num" w:pos="4320"/>
+        </w:tabs>
+        <w:ind w:left="4320" w:hanging="360"/>
+      </w:pPr>
+      <w:rPr>
+        <w:rFonts w:ascii="Wingdings" w:hAnsi="Wingdings" w:hint="default"/>
+        <w:sz w:val="20"/>
+      </w:rPr>
+    </w:lvl>
+    <w:lvl w:ilvl="6" w:tentative="1">
+      <w:start w:val="1"/>
+      <w:numFmt w:val="bullet"/>
+      <w:lvlText w:val=""/>
+      <w:lvlJc w:val="left"/>
+      <w:pPr>
+        <w:tabs>
+          <w:tab w:val="num" w:pos="5040"/>
+        </w:tabs>
+        <w:ind w:left="5040" w:hanging="360"/>
+      </w:pPr>
+      <w:rPr>
+        <w:rFonts w:ascii="Wingdings" w:hAnsi="Wingdings" w:hint="default"/>
+        <w:sz w:val="20"/>
+      </w:rPr>
+    </w:lvl>
+    <w:lvl w:ilvl="7" w:tentative="1">
+      <w:start w:val="1"/>
+      <w:numFmt w:val="bullet"/>
+      <w:lvlText w:val=""/>
+      <w:lvlJc w:val="left"/>
+      <w:pPr>
+        <w:tabs>
+          <w:tab w:val="num" w:pos="5760"/>
+        </w:tabs>
+        <w:ind w:left="5760" w:hanging="360"/>
+      </w:pPr>
+      <w:rPr>
+        <w:rFonts w:ascii="Wingdings" w:hAnsi="Wingdings" w:hint="default"/>
+        <w:sz w:val="20"/>
+      </w:rPr>
+    </w:lvl>
+    <w:lvl w:ilvl="8" w:tentative="1">
+      <w:start w:val="1"/>
+      <w:numFmt w:val="bullet"/>
+      <w:lvlText w:val=""/>
+      <w:lvlJc w:val="left"/>
+      <w:pPr>
+        <w:tabs>
+          <w:tab w:val="num" w:pos="6480"/>
+        </w:tabs>
+        <w:ind w:left="6480" w:hanging="360"/>
+      </w:pPr>
+      <w:rPr>
+        <w:rFonts w:ascii="Wingdings" w:hAnsi="Wingdings" w:hint="default"/>
+        <w:sz w:val="20"/>
+      </w:rPr>
+    </w:lvl>
+  </w:abstractNum>
+  <w:abstractNum w:abstractNumId="4" w15:restartNumberingAfterBreak="0">
     <w:nsid w:val="329C579D"/>
     <w:multiLevelType w:val="multilevel"/>
     <w:tmpl w:val="B7FCEC54"/>
@@ -2257,7 +4559,495 @@
       </w:rPr>
     </w:lvl>
   </w:abstractNum>
-  <w:abstractNum w:abstractNumId="2" w15:restartNumberingAfterBreak="0">
+  <w:abstractNum w:abstractNumId="5" w15:restartNumberingAfterBreak="0">
+    <w:nsid w:val="332306D0"/>
+    <w:multiLevelType w:val="multilevel"/>
+    <w:tmpl w:val="04941F12"/>
+    <w:lvl w:ilvl="0">
+      <w:start w:val="1"/>
+      <w:numFmt w:val="bullet"/>
+      <w:lvlText w:val=""/>
+      <w:lvlJc w:val="left"/>
+      <w:pPr>
+        <w:tabs>
+          <w:tab w:val="num" w:pos="720"/>
+        </w:tabs>
+        <w:ind w:left="720" w:hanging="360"/>
+      </w:pPr>
+      <w:rPr>
+        <w:rFonts w:ascii="Symbol" w:hAnsi="Symbol" w:hint="default"/>
+        <w:sz w:val="20"/>
+      </w:rPr>
+    </w:lvl>
+    <w:lvl w:ilvl="1">
+      <w:start w:val="1"/>
+      <w:numFmt w:val="bullet"/>
+      <w:lvlText w:val="o"/>
+      <w:lvlJc w:val="left"/>
+      <w:pPr>
+        <w:tabs>
+          <w:tab w:val="num" w:pos="1440"/>
+        </w:tabs>
+        <w:ind w:left="1440" w:hanging="360"/>
+      </w:pPr>
+      <w:rPr>
+        <w:rFonts w:ascii="Courier New" w:hAnsi="Courier New" w:hint="default"/>
+        <w:sz w:val="20"/>
+      </w:rPr>
+    </w:lvl>
+    <w:lvl w:ilvl="2" w:tentative="1">
+      <w:start w:val="1"/>
+      <w:numFmt w:val="bullet"/>
+      <w:lvlText w:val=""/>
+      <w:lvlJc w:val="left"/>
+      <w:pPr>
+        <w:tabs>
+          <w:tab w:val="num" w:pos="2160"/>
+        </w:tabs>
+        <w:ind w:left="2160" w:hanging="360"/>
+      </w:pPr>
+      <w:rPr>
+        <w:rFonts w:ascii="Wingdings" w:hAnsi="Wingdings" w:hint="default"/>
+        <w:sz w:val="20"/>
+      </w:rPr>
+    </w:lvl>
+    <w:lvl w:ilvl="3" w:tentative="1">
+      <w:start w:val="1"/>
+      <w:numFmt w:val="bullet"/>
+      <w:lvlText w:val=""/>
+      <w:lvlJc w:val="left"/>
+      <w:pPr>
+        <w:tabs>
+          <w:tab w:val="num" w:pos="2880"/>
+        </w:tabs>
+        <w:ind w:left="2880" w:hanging="360"/>
+      </w:pPr>
+      <w:rPr>
+        <w:rFonts w:ascii="Wingdings" w:hAnsi="Wingdings" w:hint="default"/>
+        <w:sz w:val="20"/>
+      </w:rPr>
+    </w:lvl>
+    <w:lvl w:ilvl="4" w:tentative="1">
+      <w:start w:val="1"/>
+      <w:numFmt w:val="bullet"/>
+      <w:lvlText w:val=""/>
+      <w:lvlJc w:val="left"/>
+      <w:pPr>
+        <w:tabs>
+          <w:tab w:val="num" w:pos="3600"/>
+        </w:tabs>
+        <w:ind w:left="3600" w:hanging="360"/>
+      </w:pPr>
+      <w:rPr>
+        <w:rFonts w:ascii="Wingdings" w:hAnsi="Wingdings" w:hint="default"/>
+        <w:sz w:val="20"/>
+      </w:rPr>
+    </w:lvl>
+    <w:lvl w:ilvl="5" w:tentative="1">
+      <w:start w:val="1"/>
+      <w:numFmt w:val="bullet"/>
+      <w:lvlText w:val=""/>
+      <w:lvlJc w:val="left"/>
+      <w:pPr>
+        <w:tabs>
+          <w:tab w:val="num" w:pos="4320"/>
+        </w:tabs>
+        <w:ind w:left="4320" w:hanging="360"/>
+      </w:pPr>
+      <w:rPr>
+        <w:rFonts w:ascii="Wingdings" w:hAnsi="Wingdings" w:hint="default"/>
+        <w:sz w:val="20"/>
+      </w:rPr>
+    </w:lvl>
+    <w:lvl w:ilvl="6" w:tentative="1">
+      <w:start w:val="1"/>
+      <w:numFmt w:val="bullet"/>
+      <w:lvlText w:val=""/>
+      <w:lvlJc w:val="left"/>
+      <w:pPr>
+        <w:tabs>
+          <w:tab w:val="num" w:pos="5040"/>
+        </w:tabs>
+        <w:ind w:left="5040" w:hanging="360"/>
+      </w:pPr>
+      <w:rPr>
+        <w:rFonts w:ascii="Wingdings" w:hAnsi="Wingdings" w:hint="default"/>
+        <w:sz w:val="20"/>
+      </w:rPr>
+    </w:lvl>
+    <w:lvl w:ilvl="7" w:tentative="1">
+      <w:start w:val="1"/>
+      <w:numFmt w:val="bullet"/>
+      <w:lvlText w:val=""/>
+      <w:lvlJc w:val="left"/>
+      <w:pPr>
+        <w:tabs>
+          <w:tab w:val="num" w:pos="5760"/>
+        </w:tabs>
+        <w:ind w:left="5760" w:hanging="360"/>
+      </w:pPr>
+      <w:rPr>
+        <w:rFonts w:ascii="Wingdings" w:hAnsi="Wingdings" w:hint="default"/>
+        <w:sz w:val="20"/>
+      </w:rPr>
+    </w:lvl>
+    <w:lvl w:ilvl="8" w:tentative="1">
+      <w:start w:val="1"/>
+      <w:numFmt w:val="bullet"/>
+      <w:lvlText w:val=""/>
+      <w:lvlJc w:val="left"/>
+      <w:pPr>
+        <w:tabs>
+          <w:tab w:val="num" w:pos="6480"/>
+        </w:tabs>
+        <w:ind w:left="6480" w:hanging="360"/>
+      </w:pPr>
+      <w:rPr>
+        <w:rFonts w:ascii="Wingdings" w:hAnsi="Wingdings" w:hint="default"/>
+        <w:sz w:val="20"/>
+      </w:rPr>
+    </w:lvl>
+  </w:abstractNum>
+  <w:abstractNum w:abstractNumId="6" w15:restartNumberingAfterBreak="0">
+    <w:nsid w:val="3E2A0EE8"/>
+    <w:multiLevelType w:val="hybridMultilevel"/>
+    <w:tmpl w:val="9C4E0734"/>
+    <w:lvl w:ilvl="0" w:tplc="04090001">
+      <w:start w:val="1"/>
+      <w:numFmt w:val="bullet"/>
+      <w:lvlText w:val=""/>
+      <w:lvlJc w:val="left"/>
+      <w:pPr>
+        <w:ind w:left="720" w:hanging="360"/>
+      </w:pPr>
+      <w:rPr>
+        <w:rFonts w:ascii="Symbol" w:hAnsi="Symbol" w:hint="default"/>
+      </w:rPr>
+    </w:lvl>
+    <w:lvl w:ilvl="1" w:tplc="04090003" w:tentative="1">
+      <w:start w:val="1"/>
+      <w:numFmt w:val="bullet"/>
+      <w:lvlText w:val="o"/>
+      <w:lvlJc w:val="left"/>
+      <w:pPr>
+        <w:ind w:left="1440" w:hanging="360"/>
+      </w:pPr>
+      <w:rPr>
+        <w:rFonts w:ascii="Courier New" w:hAnsi="Courier New" w:cs="Courier New" w:hint="default"/>
+      </w:rPr>
+    </w:lvl>
+    <w:lvl w:ilvl="2" w:tplc="04090005" w:tentative="1">
+      <w:start w:val="1"/>
+      <w:numFmt w:val="bullet"/>
+      <w:lvlText w:val=""/>
+      <w:lvlJc w:val="left"/>
+      <w:pPr>
+        <w:ind w:left="2160" w:hanging="360"/>
+      </w:pPr>
+      <w:rPr>
+        <w:rFonts w:ascii="Wingdings" w:hAnsi="Wingdings" w:hint="default"/>
+      </w:rPr>
+    </w:lvl>
+    <w:lvl w:ilvl="3" w:tplc="04090001" w:tentative="1">
+      <w:start w:val="1"/>
+      <w:numFmt w:val="bullet"/>
+      <w:lvlText w:val=""/>
+      <w:lvlJc w:val="left"/>
+      <w:pPr>
+        <w:ind w:left="2880" w:hanging="360"/>
+      </w:pPr>
+      <w:rPr>
+        <w:rFonts w:ascii="Symbol" w:hAnsi="Symbol" w:hint="default"/>
+      </w:rPr>
+    </w:lvl>
+    <w:lvl w:ilvl="4" w:tplc="04090003" w:tentative="1">
+      <w:start w:val="1"/>
+      <w:numFmt w:val="bullet"/>
+      <w:lvlText w:val="o"/>
+      <w:lvlJc w:val="left"/>
+      <w:pPr>
+        <w:ind w:left="3600" w:hanging="360"/>
+      </w:pPr>
+      <w:rPr>
+        <w:rFonts w:ascii="Courier New" w:hAnsi="Courier New" w:cs="Courier New" w:hint="default"/>
+      </w:rPr>
+    </w:lvl>
+    <w:lvl w:ilvl="5" w:tplc="04090005" w:tentative="1">
+      <w:start w:val="1"/>
+      <w:numFmt w:val="bullet"/>
+      <w:lvlText w:val=""/>
+      <w:lvlJc w:val="left"/>
+      <w:pPr>
+        <w:ind w:left="4320" w:hanging="360"/>
+      </w:pPr>
+      <w:rPr>
+        <w:rFonts w:ascii="Wingdings" w:hAnsi="Wingdings" w:hint="default"/>
+      </w:rPr>
+    </w:lvl>
+    <w:lvl w:ilvl="6" w:tplc="04090001" w:tentative="1">
+      <w:start w:val="1"/>
+      <w:numFmt w:val="bullet"/>
+      <w:lvlText w:val=""/>
+      <w:lvlJc w:val="left"/>
+      <w:pPr>
+        <w:ind w:left="5040" w:hanging="360"/>
+      </w:pPr>
+      <w:rPr>
+        <w:rFonts w:ascii="Symbol" w:hAnsi="Symbol" w:hint="default"/>
+      </w:rPr>
+    </w:lvl>
+    <w:lvl w:ilvl="7" w:tplc="04090003" w:tentative="1">
+      <w:start w:val="1"/>
+      <w:numFmt w:val="bullet"/>
+      <w:lvlText w:val="o"/>
+      <w:lvlJc w:val="left"/>
+      <w:pPr>
+        <w:ind w:left="5760" w:hanging="360"/>
+      </w:pPr>
+      <w:rPr>
+        <w:rFonts w:ascii="Courier New" w:hAnsi="Courier New" w:cs="Courier New" w:hint="default"/>
+      </w:rPr>
+    </w:lvl>
+    <w:lvl w:ilvl="8" w:tplc="04090005" w:tentative="1">
+      <w:start w:val="1"/>
+      <w:numFmt w:val="bullet"/>
+      <w:lvlText w:val=""/>
+      <w:lvlJc w:val="left"/>
+      <w:pPr>
+        <w:ind w:left="6480" w:hanging="360"/>
+      </w:pPr>
+      <w:rPr>
+        <w:rFonts w:ascii="Wingdings" w:hAnsi="Wingdings" w:hint="default"/>
+      </w:rPr>
+    </w:lvl>
+  </w:abstractNum>
+  <w:abstractNum w:abstractNumId="7" w15:restartNumberingAfterBreak="0">
+    <w:nsid w:val="485105E6"/>
+    <w:multiLevelType w:val="hybridMultilevel"/>
+    <w:tmpl w:val="47420A10"/>
+    <w:lvl w:ilvl="0" w:tplc="04090001">
+      <w:start w:val="1"/>
+      <w:numFmt w:val="bullet"/>
+      <w:lvlText w:val=""/>
+      <w:lvlJc w:val="left"/>
+      <w:pPr>
+        <w:ind w:left="720" w:hanging="360"/>
+      </w:pPr>
+      <w:rPr>
+        <w:rFonts w:ascii="Symbol" w:hAnsi="Symbol" w:hint="default"/>
+      </w:rPr>
+    </w:lvl>
+    <w:lvl w:ilvl="1" w:tplc="04090003" w:tentative="1">
+      <w:start w:val="1"/>
+      <w:numFmt w:val="bullet"/>
+      <w:lvlText w:val="o"/>
+      <w:lvlJc w:val="left"/>
+      <w:pPr>
+        <w:ind w:left="1440" w:hanging="360"/>
+      </w:pPr>
+      <w:rPr>
+        <w:rFonts w:ascii="Courier New" w:hAnsi="Courier New" w:cs="Courier New" w:hint="default"/>
+      </w:rPr>
+    </w:lvl>
+    <w:lvl w:ilvl="2" w:tplc="04090005" w:tentative="1">
+      <w:start w:val="1"/>
+      <w:numFmt w:val="bullet"/>
+      <w:lvlText w:val=""/>
+      <w:lvlJc w:val="left"/>
+      <w:pPr>
+        <w:ind w:left="2160" w:hanging="360"/>
+      </w:pPr>
+      <w:rPr>
+        <w:rFonts w:ascii="Wingdings" w:hAnsi="Wingdings" w:hint="default"/>
+      </w:rPr>
+    </w:lvl>
+    <w:lvl w:ilvl="3" w:tplc="04090001" w:tentative="1">
+      <w:start w:val="1"/>
+      <w:numFmt w:val="bullet"/>
+      <w:lvlText w:val=""/>
+      <w:lvlJc w:val="left"/>
+      <w:pPr>
+        <w:ind w:left="2880" w:hanging="360"/>
+      </w:pPr>
+      <w:rPr>
+        <w:rFonts w:ascii="Symbol" w:hAnsi="Symbol" w:hint="default"/>
+      </w:rPr>
+    </w:lvl>
+    <w:lvl w:ilvl="4" w:tplc="04090003" w:tentative="1">
+      <w:start w:val="1"/>
+      <w:numFmt w:val="bullet"/>
+      <w:lvlText w:val="o"/>
+      <w:lvlJc w:val="left"/>
+      <w:pPr>
+        <w:ind w:left="3600" w:hanging="360"/>
+      </w:pPr>
+      <w:rPr>
+        <w:rFonts w:ascii="Courier New" w:hAnsi="Courier New" w:cs="Courier New" w:hint="default"/>
+      </w:rPr>
+    </w:lvl>
+    <w:lvl w:ilvl="5" w:tplc="04090005" w:tentative="1">
+      <w:start w:val="1"/>
+      <w:numFmt w:val="bullet"/>
+      <w:lvlText w:val=""/>
+      <w:lvlJc w:val="left"/>
+      <w:pPr>
+        <w:ind w:left="4320" w:hanging="360"/>
+      </w:pPr>
+      <w:rPr>
+        <w:rFonts w:ascii="Wingdings" w:hAnsi="Wingdings" w:hint="default"/>
+      </w:rPr>
+    </w:lvl>
+    <w:lvl w:ilvl="6" w:tplc="04090001" w:tentative="1">
+      <w:start w:val="1"/>
+      <w:numFmt w:val="bullet"/>
+      <w:lvlText w:val=""/>
+      <w:lvlJc w:val="left"/>
+      <w:pPr>
+        <w:ind w:left="5040" w:hanging="360"/>
+      </w:pPr>
+      <w:rPr>
+        <w:rFonts w:ascii="Symbol" w:hAnsi="Symbol" w:hint="default"/>
+      </w:rPr>
+    </w:lvl>
+    <w:lvl w:ilvl="7" w:tplc="04090003" w:tentative="1">
+      <w:start w:val="1"/>
+      <w:numFmt w:val="bullet"/>
+      <w:lvlText w:val="o"/>
+      <w:lvlJc w:val="left"/>
+      <w:pPr>
+        <w:ind w:left="5760" w:hanging="360"/>
+      </w:pPr>
+      <w:rPr>
+        <w:rFonts w:ascii="Courier New" w:hAnsi="Courier New" w:cs="Courier New" w:hint="default"/>
+      </w:rPr>
+    </w:lvl>
+    <w:lvl w:ilvl="8" w:tplc="04090005" w:tentative="1">
+      <w:start w:val="1"/>
+      <w:numFmt w:val="bullet"/>
+      <w:lvlText w:val=""/>
+      <w:lvlJc w:val="left"/>
+      <w:pPr>
+        <w:ind w:left="6480" w:hanging="360"/>
+      </w:pPr>
+      <w:rPr>
+        <w:rFonts w:ascii="Wingdings" w:hAnsi="Wingdings" w:hint="default"/>
+      </w:rPr>
+    </w:lvl>
+  </w:abstractNum>
+  <w:abstractNum w:abstractNumId="8" w15:restartNumberingAfterBreak="0">
+    <w:nsid w:val="5AF233B9"/>
+    <w:multiLevelType w:val="hybridMultilevel"/>
+    <w:tmpl w:val="FC96BD16"/>
+    <w:lvl w:ilvl="0" w:tplc="04090001">
+      <w:start w:val="1"/>
+      <w:numFmt w:val="bullet"/>
+      <w:lvlText w:val=""/>
+      <w:lvlJc w:val="left"/>
+      <w:pPr>
+        <w:ind w:left="792" w:hanging="360"/>
+      </w:pPr>
+      <w:rPr>
+        <w:rFonts w:ascii="Symbol" w:hAnsi="Symbol" w:hint="default"/>
+      </w:rPr>
+    </w:lvl>
+    <w:lvl w:ilvl="1" w:tplc="04090003" w:tentative="1">
+      <w:start w:val="1"/>
+      <w:numFmt w:val="bullet"/>
+      <w:lvlText w:val="o"/>
+      <w:lvlJc w:val="left"/>
+      <w:pPr>
+        <w:ind w:left="1512" w:hanging="360"/>
+      </w:pPr>
+      <w:rPr>
+        <w:rFonts w:ascii="Courier New" w:hAnsi="Courier New" w:cs="Courier New" w:hint="default"/>
+      </w:rPr>
+    </w:lvl>
+    <w:lvl w:ilvl="2" w:tplc="04090005" w:tentative="1">
+      <w:start w:val="1"/>
+      <w:numFmt w:val="bullet"/>
+      <w:lvlText w:val=""/>
+      <w:lvlJc w:val="left"/>
+      <w:pPr>
+        <w:ind w:left="2232" w:hanging="360"/>
+      </w:pPr>
+      <w:rPr>
+        <w:rFonts w:ascii="Wingdings" w:hAnsi="Wingdings" w:hint="default"/>
+      </w:rPr>
+    </w:lvl>
+    <w:lvl w:ilvl="3" w:tplc="04090001" w:tentative="1">
+      <w:start w:val="1"/>
+      <w:numFmt w:val="bullet"/>
+      <w:lvlText w:val=""/>
+      <w:lvlJc w:val="left"/>
+      <w:pPr>
+        <w:ind w:left="2952" w:hanging="360"/>
+      </w:pPr>
+      <w:rPr>
+        <w:rFonts w:ascii="Symbol" w:hAnsi="Symbol" w:hint="default"/>
+      </w:rPr>
+    </w:lvl>
+    <w:lvl w:ilvl="4" w:tplc="04090003" w:tentative="1">
+      <w:start w:val="1"/>
+      <w:numFmt w:val="bullet"/>
+      <w:lvlText w:val="o"/>
+      <w:lvlJc w:val="left"/>
+      <w:pPr>
+        <w:ind w:left="3672" w:hanging="360"/>
+      </w:pPr>
+      <w:rPr>
+        <w:rFonts w:ascii="Courier New" w:hAnsi="Courier New" w:cs="Courier New" w:hint="default"/>
+      </w:rPr>
+    </w:lvl>
+    <w:lvl w:ilvl="5" w:tplc="04090005" w:tentative="1">
+      <w:start w:val="1"/>
+      <w:numFmt w:val="bullet"/>
+      <w:lvlText w:val=""/>
+      <w:lvlJc w:val="left"/>
+      <w:pPr>
+        <w:ind w:left="4392" w:hanging="360"/>
+      </w:pPr>
+      <w:rPr>
+        <w:rFonts w:ascii="Wingdings" w:hAnsi="Wingdings" w:hint="default"/>
+      </w:rPr>
+    </w:lvl>
+    <w:lvl w:ilvl="6" w:tplc="04090001" w:tentative="1">
+      <w:start w:val="1"/>
+      <w:numFmt w:val="bullet"/>
+      <w:lvlText w:val=""/>
+      <w:lvlJc w:val="left"/>
+      <w:pPr>
+        <w:ind w:left="5112" w:hanging="360"/>
+      </w:pPr>
+      <w:rPr>
+        <w:rFonts w:ascii="Symbol" w:hAnsi="Symbol" w:hint="default"/>
+      </w:rPr>
+    </w:lvl>
+    <w:lvl w:ilvl="7" w:tplc="04090003" w:tentative="1">
+      <w:start w:val="1"/>
+      <w:numFmt w:val="bullet"/>
+      <w:lvlText w:val="o"/>
+      <w:lvlJc w:val="left"/>
+      <w:pPr>
+        <w:ind w:left="5832" w:hanging="360"/>
+      </w:pPr>
+      <w:rPr>
+        <w:rFonts w:ascii="Courier New" w:hAnsi="Courier New" w:cs="Courier New" w:hint="default"/>
+      </w:rPr>
+    </w:lvl>
+    <w:lvl w:ilvl="8" w:tplc="04090005" w:tentative="1">
+      <w:start w:val="1"/>
+      <w:numFmt w:val="bullet"/>
+      <w:lvlText w:val=""/>
+      <w:lvlJc w:val="left"/>
+      <w:pPr>
+        <w:ind w:left="6552" w:hanging="360"/>
+      </w:pPr>
+      <w:rPr>
+        <w:rFonts w:ascii="Wingdings" w:hAnsi="Wingdings" w:hint="default"/>
+      </w:rPr>
+    </w:lvl>
+  </w:abstractNum>
+  <w:abstractNum w:abstractNumId="9" w15:restartNumberingAfterBreak="0">
     <w:nsid w:val="7320669B"/>
     <w:multiLevelType w:val="multilevel"/>
     <w:tmpl w:val="1CE28E60"/>
@@ -2370,7 +5160,156 @@
       </w:rPr>
     </w:lvl>
   </w:abstractNum>
-  <w:abstractNum w:abstractNumId="3" w15:restartNumberingAfterBreak="0">
+  <w:abstractNum w:abstractNumId="10" w15:restartNumberingAfterBreak="0">
+    <w:nsid w:val="7C547D9B"/>
+    <w:multiLevelType w:val="multilevel"/>
+    <w:tmpl w:val="070A7356"/>
+    <w:lvl w:ilvl="0">
+      <w:start w:val="1"/>
+      <w:numFmt w:val="bullet"/>
+      <w:lvlText w:val=""/>
+      <w:lvlJc w:val="left"/>
+      <w:pPr>
+        <w:tabs>
+          <w:tab w:val="num" w:pos="720"/>
+        </w:tabs>
+        <w:ind w:left="720" w:hanging="360"/>
+      </w:pPr>
+      <w:rPr>
+        <w:rFonts w:ascii="Symbol" w:hAnsi="Symbol" w:hint="default"/>
+        <w:sz w:val="20"/>
+      </w:rPr>
+    </w:lvl>
+    <w:lvl w:ilvl="1">
+      <w:start w:val="1"/>
+      <w:numFmt w:val="bullet"/>
+      <w:lvlText w:val="o"/>
+      <w:lvlJc w:val="left"/>
+      <w:pPr>
+        <w:tabs>
+          <w:tab w:val="num" w:pos="1440"/>
+        </w:tabs>
+        <w:ind w:left="1440" w:hanging="360"/>
+      </w:pPr>
+      <w:rPr>
+        <w:rFonts w:ascii="Courier New" w:hAnsi="Courier New" w:hint="default"/>
+        <w:sz w:val="20"/>
+      </w:rPr>
+    </w:lvl>
+    <w:lvl w:ilvl="2" w:tentative="1">
+      <w:start w:val="1"/>
+      <w:numFmt w:val="bullet"/>
+      <w:lvlText w:val=""/>
+      <w:lvlJc w:val="left"/>
+      <w:pPr>
+        <w:tabs>
+          <w:tab w:val="num" w:pos="2160"/>
+        </w:tabs>
+        <w:ind w:left="2160" w:hanging="360"/>
+      </w:pPr>
+      <w:rPr>
+        <w:rFonts w:ascii="Wingdings" w:hAnsi="Wingdings" w:hint="default"/>
+        <w:sz w:val="20"/>
+      </w:rPr>
+    </w:lvl>
+    <w:lvl w:ilvl="3" w:tentative="1">
+      <w:start w:val="1"/>
+      <w:numFmt w:val="bullet"/>
+      <w:lvlText w:val=""/>
+      <w:lvlJc w:val="left"/>
+      <w:pPr>
+        <w:tabs>
+          <w:tab w:val="num" w:pos="2880"/>
+        </w:tabs>
+        <w:ind w:left="2880" w:hanging="360"/>
+      </w:pPr>
+      <w:rPr>
+        <w:rFonts w:ascii="Wingdings" w:hAnsi="Wingdings" w:hint="default"/>
+        <w:sz w:val="20"/>
+      </w:rPr>
+    </w:lvl>
+    <w:lvl w:ilvl="4" w:tentative="1">
+      <w:start w:val="1"/>
+      <w:numFmt w:val="bullet"/>
+      <w:lvlText w:val=""/>
+      <w:lvlJc w:val="left"/>
+      <w:pPr>
+        <w:tabs>
+          <w:tab w:val="num" w:pos="3600"/>
+        </w:tabs>
+        <w:ind w:left="3600" w:hanging="360"/>
+      </w:pPr>
+      <w:rPr>
+        <w:rFonts w:ascii="Wingdings" w:hAnsi="Wingdings" w:hint="default"/>
+        <w:sz w:val="20"/>
+      </w:rPr>
+    </w:lvl>
+    <w:lvl w:ilvl="5" w:tentative="1">
+      <w:start w:val="1"/>
+      <w:numFmt w:val="bullet"/>
+      <w:lvlText w:val=""/>
+      <w:lvlJc w:val="left"/>
+      <w:pPr>
+        <w:tabs>
+          <w:tab w:val="num" w:pos="4320"/>
+        </w:tabs>
+        <w:ind w:left="4320" w:hanging="360"/>
+      </w:pPr>
+      <w:rPr>
+        <w:rFonts w:ascii="Wingdings" w:hAnsi="Wingdings" w:hint="default"/>
+        <w:sz w:val="20"/>
+      </w:rPr>
+    </w:lvl>
+    <w:lvl w:ilvl="6" w:tentative="1">
+      <w:start w:val="1"/>
+      <w:numFmt w:val="bullet"/>
+      <w:lvlText w:val=""/>
+      <w:lvlJc w:val="left"/>
+      <w:pPr>
+        <w:tabs>
+          <w:tab w:val="num" w:pos="5040"/>
+        </w:tabs>
+        <w:ind w:left="5040" w:hanging="360"/>
+      </w:pPr>
+      <w:rPr>
+        <w:rFonts w:ascii="Wingdings" w:hAnsi="Wingdings" w:hint="default"/>
+        <w:sz w:val="20"/>
+      </w:rPr>
+    </w:lvl>
+    <w:lvl w:ilvl="7" w:tentative="1">
+      <w:start w:val="1"/>
+      <w:numFmt w:val="bullet"/>
+      <w:lvlText w:val=""/>
+      <w:lvlJc w:val="left"/>
+      <w:pPr>
+        <w:tabs>
+          <w:tab w:val="num" w:pos="5760"/>
+        </w:tabs>
+        <w:ind w:left="5760" w:hanging="360"/>
+      </w:pPr>
+      <w:rPr>
+        <w:rFonts w:ascii="Wingdings" w:hAnsi="Wingdings" w:hint="default"/>
+        <w:sz w:val="20"/>
+      </w:rPr>
+    </w:lvl>
+    <w:lvl w:ilvl="8" w:tentative="1">
+      <w:start w:val="1"/>
+      <w:numFmt w:val="bullet"/>
+      <w:lvlText w:val=""/>
+      <w:lvlJc w:val="left"/>
+      <w:pPr>
+        <w:tabs>
+          <w:tab w:val="num" w:pos="6480"/>
+        </w:tabs>
+        <w:ind w:left="6480" w:hanging="360"/>
+      </w:pPr>
+      <w:rPr>
+        <w:rFonts w:ascii="Wingdings" w:hAnsi="Wingdings" w:hint="default"/>
+        <w:sz w:val="20"/>
+      </w:rPr>
+    </w:lvl>
+  </w:abstractNum>
+  <w:abstractNum w:abstractNumId="11" w15:restartNumberingAfterBreak="0">
     <w:nsid w:val="7DD77AF1"/>
     <w:multiLevelType w:val="multilevel"/>
     <w:tmpl w:val="9534902C"/>
@@ -2484,16 +5423,40 @@
     </w:lvl>
   </w:abstractNum>
   <w:num w:numId="1">
+    <w:abstractNumId w:val="11"/>
+  </w:num>
+  <w:num w:numId="2">
+    <w:abstractNumId w:val="4"/>
+  </w:num>
+  <w:num w:numId="3">
+    <w:abstractNumId w:val="9"/>
+  </w:num>
+  <w:num w:numId="4">
+    <w:abstractNumId w:val="1"/>
+  </w:num>
+  <w:num w:numId="5">
+    <w:abstractNumId w:val="0"/>
+  </w:num>
+  <w:num w:numId="6">
+    <w:abstractNumId w:val="10"/>
+  </w:num>
+  <w:num w:numId="7">
+    <w:abstractNumId w:val="2"/>
+  </w:num>
+  <w:num w:numId="8">
+    <w:abstractNumId w:val="5"/>
+  </w:num>
+  <w:num w:numId="9">
     <w:abstractNumId w:val="3"/>
   </w:num>
-  <w:num w:numId="2">
-    <w:abstractNumId w:val="1"/>
+  <w:num w:numId="10">
+    <w:abstractNumId w:val="7"/>
   </w:num>
-  <w:num w:numId="3">
-    <w:abstractNumId w:val="2"/>
+  <w:num w:numId="11">
+    <w:abstractNumId w:val="6"/>
   </w:num>
-  <w:num w:numId="4">
-    <w:abstractNumId w:val="0"/>
+  <w:num w:numId="12">
+    <w:abstractNumId w:val="8"/>
   </w:num>
 </w:numbering>
 </file>
@@ -2890,6 +5853,7 @@
   </w:latentStyles>
   <w:style w:type="paragraph" w:default="1" w:styleId="a">
     <w:name w:val="Normal"/>
+    <w:rsid w:val="00E17391"/>
   </w:style>
   <w:style w:type="paragraph" w:styleId="1">
     <w:name w:val="heading 1"/>
@@ -3059,6 +6023,34 @@
       <w:ind w:left="720"/>
       <w:contextualSpacing/>
     </w:pPr>
+  </w:style>
+  <w:style w:type="character" w:styleId="a6">
+    <w:name w:val="Strong"/>
+    <w:basedOn w:val="a0"/>
+    <w:uiPriority w:val="22"/>
+    <w:qFormat/>
+    <w:rsid w:val="00F8089E"/>
+    <w:rPr>
+      <w:b/>
+      <w:bCs/>
+    </w:rPr>
+  </w:style>
+  <w:style w:type="paragraph" w:styleId="a7">
+    <w:name w:val="Normal (Web)"/>
+    <w:basedOn w:val="a"/>
+    <w:uiPriority w:val="99"/>
+    <w:semiHidden/>
+    <w:unhideWhenUsed/>
+    <w:rsid w:val="00F8089E"/>
+    <w:pPr>
+      <w:spacing w:before="100" w:beforeAutospacing="1" w:after="100" w:afterAutospacing="1" w:line="240" w:lineRule="auto"/>
+    </w:pPr>
+    <w:rPr>
+      <w:rFonts w:ascii="Times New Roman" w:eastAsia="Times New Roman" w:hAnsi="Times New Roman" w:cs="Times New Roman"/>
+      <w:sz w:val="24"/>
+      <w:szCs w:val="24"/>
+      <w:lang w:val="en-US" w:eastAsia="en-US"/>
+    </w:rPr>
   </w:style>
 </w:styles>
 </file>

</xml_diff>